<commit_message>
Final modifications on final documentation
</commit_message>
<xml_diff>
--- a/doc/EKG Bericht.docx
+++ b/doc/EKG Bericht.docx
@@ -169,7 +169,7 @@
                                         <w:sz w:val="24"/>
                                         <w:szCs w:val="24"/>
                                       </w:rPr>
-                                      <w:t>Projekt im Kurs MSE – Praktikum Schaltungstechnik</w:t>
+                                      <w:t>MSE – Praktikum Schaltungstechnik</w:t>
                                     </w:r>
                                   </w:p>
                                 </w:sdtContent>
@@ -325,7 +325,7 @@
                                   <w:sz w:val="24"/>
                                   <w:szCs w:val="24"/>
                                 </w:rPr>
-                                <w:t>Projekt im Kurs MSE – Praktikum Schaltungstechnik</w:t>
+                                <w:t>MSE – Praktikum Schaltungstechnik</w:t>
                               </w:r>
                             </w:p>
                           </w:sdtContent>
@@ -567,6 +567,13 @@
     </w:sdt>
     <w:sdt>
       <w:sdtPr>
+        <w:rPr>
+          <w:rFonts w:ascii="Arial" w:eastAsia="Arial" w:hAnsi="Arial" w:cs="Arial"/>
+          <w:color w:val="auto"/>
+          <w:sz w:val="22"/>
+          <w:szCs w:val="22"/>
+          <w:lang w:val="de"/>
+        </w:rPr>
         <w:id w:val="1925220562"/>
         <w:docPartObj>
           <w:docPartGallery w:val="Table of Contents"/>
@@ -575,19 +582,18 @@
       </w:sdtPr>
       <w:sdtEndPr>
         <w:rPr>
-          <w:rFonts w:ascii="Arial" w:eastAsia="Arial" w:hAnsi="Arial" w:cs="Arial"/>
           <w:b/>
           <w:bCs/>
-          <w:color w:val="auto"/>
-          <w:sz w:val="22"/>
-          <w:szCs w:val="22"/>
-          <w:lang w:val="de"/>
         </w:rPr>
       </w:sdtEndPr>
       <w:sdtContent>
         <w:p>
           <w:pPr>
             <w:pStyle w:val="Inhaltsverzeichnisberschrift"/>
+            <w:numPr>
+              <w:ilvl w:val="0"/>
+              <w:numId w:val="0"/>
+            </w:numPr>
           </w:pPr>
           <w:r>
             <w:t>Inhalt</w:t>
@@ -597,6 +603,7 @@
           <w:pPr>
             <w:pStyle w:val="Verzeichnis1"/>
             <w:tabs>
+              <w:tab w:val="left" w:pos="480"/>
               <w:tab w:val="right" w:leader="dot" w:pos="9019"/>
             </w:tabs>
             <w:rPr>
@@ -618,12 +625,31 @@
           <w:r>
             <w:fldChar w:fldCharType="separate"/>
           </w:r>
-          <w:hyperlink w:anchor="_Toc187610950" w:history="1">
+          <w:hyperlink w:anchor="_Toc187692722" w:history="1">
             <w:r>
               <w:rPr>
                 <w:rStyle w:val="Hyperlink"/>
                 <w:noProof/>
               </w:rPr>
+              <w:t>1</w:t>
+            </w:r>
+            <w:r>
+              <w:rPr>
+                <w:rFonts w:asciiTheme="minorHAnsi" w:eastAsiaTheme="minorEastAsia" w:hAnsiTheme="minorHAnsi" w:cstheme="minorBidi"/>
+                <w:noProof/>
+                <w:kern w:val="2"/>
+                <w:sz w:val="24"/>
+                <w:szCs w:val="24"/>
+                <w:lang w:val="de-DE"/>
+                <w14:ligatures w14:val="standardContextual"/>
+              </w:rPr>
+              <w:tab/>
+            </w:r>
+            <w:r>
+              <w:rPr>
+                <w:rStyle w:val="Hyperlink"/>
+                <w:noProof/>
+              </w:rPr>
               <w:t>Einleitung</w:t>
             </w:r>
             <w:r>
@@ -645,7 +671,7 @@
                 <w:noProof/>
                 <w:webHidden/>
               </w:rPr>
-              <w:instrText xml:space="preserve"> PAGEREF _Toc187610950 \h </w:instrText>
+              <w:instrText xml:space="preserve"> PAGEREF _Toc187692722 \h </w:instrText>
             </w:r>
             <w:r>
               <w:rPr>
@@ -680,6 +706,7 @@
           <w:pPr>
             <w:pStyle w:val="Verzeichnis1"/>
             <w:tabs>
+              <w:tab w:val="left" w:pos="480"/>
               <w:tab w:val="right" w:leader="dot" w:pos="9019"/>
             </w:tabs>
             <w:rPr>
@@ -692,12 +719,31 @@
               <w14:ligatures w14:val="standardContextual"/>
             </w:rPr>
           </w:pPr>
-          <w:hyperlink w:anchor="_Toc187610951" w:history="1">
+          <w:hyperlink w:anchor="_Toc187692723" w:history="1">
             <w:r>
               <w:rPr>
                 <w:rStyle w:val="Hyperlink"/>
                 <w:noProof/>
               </w:rPr>
+              <w:t>2</w:t>
+            </w:r>
+            <w:r>
+              <w:rPr>
+                <w:rFonts w:asciiTheme="minorHAnsi" w:eastAsiaTheme="minorEastAsia" w:hAnsiTheme="minorHAnsi" w:cstheme="minorBidi"/>
+                <w:noProof/>
+                <w:kern w:val="2"/>
+                <w:sz w:val="24"/>
+                <w:szCs w:val="24"/>
+                <w:lang w:val="de-DE"/>
+                <w14:ligatures w14:val="standardContextual"/>
+              </w:rPr>
+              <w:tab/>
+            </w:r>
+            <w:r>
+              <w:rPr>
+                <w:rStyle w:val="Hyperlink"/>
+                <w:noProof/>
+              </w:rPr>
               <w:t>Einsatz des Elektrokardiogramms</w:t>
             </w:r>
             <w:r>
@@ -719,7 +765,7 @@
                 <w:noProof/>
                 <w:webHidden/>
               </w:rPr>
-              <w:instrText xml:space="preserve"> PAGEREF _Toc187610951 \h </w:instrText>
+              <w:instrText xml:space="preserve"> PAGEREF _Toc187692723 \h </w:instrText>
             </w:r>
             <w:r>
               <w:rPr>
@@ -754,6 +800,7 @@
           <w:pPr>
             <w:pStyle w:val="Verzeichnis2"/>
             <w:tabs>
+              <w:tab w:val="left" w:pos="960"/>
               <w:tab w:val="right" w:leader="dot" w:pos="9019"/>
             </w:tabs>
             <w:rPr>
@@ -766,12 +813,31 @@
               <w14:ligatures w14:val="standardContextual"/>
             </w:rPr>
           </w:pPr>
-          <w:hyperlink w:anchor="_Toc187610952" w:history="1">
+          <w:hyperlink w:anchor="_Toc187692724" w:history="1">
             <w:r>
               <w:rPr>
                 <w:rStyle w:val="Hyperlink"/>
                 <w:noProof/>
               </w:rPr>
+              <w:t>2.1</w:t>
+            </w:r>
+            <w:r>
+              <w:rPr>
+                <w:rFonts w:asciiTheme="minorHAnsi" w:eastAsiaTheme="minorEastAsia" w:hAnsiTheme="minorHAnsi" w:cstheme="minorBidi"/>
+                <w:noProof/>
+                <w:kern w:val="2"/>
+                <w:sz w:val="24"/>
+                <w:szCs w:val="24"/>
+                <w:lang w:val="de-DE"/>
+                <w14:ligatures w14:val="standardContextual"/>
+              </w:rPr>
+              <w:tab/>
+            </w:r>
+            <w:r>
+              <w:rPr>
+                <w:rStyle w:val="Hyperlink"/>
+                <w:noProof/>
+              </w:rPr>
               <w:t>Elektrische Impulse im Körper</w:t>
             </w:r>
             <w:r>
@@ -793,7 +859,7 @@
                 <w:noProof/>
                 <w:webHidden/>
               </w:rPr>
-              <w:instrText xml:space="preserve"> PAGEREF _Toc187610952 \h </w:instrText>
+              <w:instrText xml:space="preserve"> PAGEREF _Toc187692724 \h </w:instrText>
             </w:r>
             <w:r>
               <w:rPr>
@@ -828,6 +894,7 @@
           <w:pPr>
             <w:pStyle w:val="Verzeichnis2"/>
             <w:tabs>
+              <w:tab w:val="left" w:pos="960"/>
               <w:tab w:val="right" w:leader="dot" w:pos="9019"/>
             </w:tabs>
             <w:rPr>
@@ -840,12 +907,31 @@
               <w14:ligatures w14:val="standardContextual"/>
             </w:rPr>
           </w:pPr>
-          <w:hyperlink w:anchor="_Toc187610953" w:history="1">
+          <w:hyperlink w:anchor="_Toc187692725" w:history="1">
             <w:r>
               <w:rPr>
                 <w:rStyle w:val="Hyperlink"/>
                 <w:noProof/>
               </w:rPr>
+              <w:t>2.2</w:t>
+            </w:r>
+            <w:r>
+              <w:rPr>
+                <w:rFonts w:asciiTheme="minorHAnsi" w:eastAsiaTheme="minorEastAsia" w:hAnsiTheme="minorHAnsi" w:cstheme="minorBidi"/>
+                <w:noProof/>
+                <w:kern w:val="2"/>
+                <w:sz w:val="24"/>
+                <w:szCs w:val="24"/>
+                <w:lang w:val="de-DE"/>
+                <w14:ligatures w14:val="standardContextual"/>
+              </w:rPr>
+              <w:tab/>
+            </w:r>
+            <w:r>
+              <w:rPr>
+                <w:rStyle w:val="Hyperlink"/>
+                <w:noProof/>
+              </w:rPr>
               <w:t>Arten von EKGs</w:t>
             </w:r>
             <w:r>
@@ -867,7 +953,7 @@
                 <w:noProof/>
                 <w:webHidden/>
               </w:rPr>
-              <w:instrText xml:space="preserve"> PAGEREF _Toc187610953 \h </w:instrText>
+              <w:instrText xml:space="preserve"> PAGEREF _Toc187692725 \h </w:instrText>
             </w:r>
             <w:r>
               <w:rPr>
@@ -902,6 +988,7 @@
           <w:pPr>
             <w:pStyle w:val="Verzeichnis2"/>
             <w:tabs>
+              <w:tab w:val="left" w:pos="960"/>
               <w:tab w:val="right" w:leader="dot" w:pos="9019"/>
             </w:tabs>
             <w:rPr>
@@ -914,12 +1001,31 @@
               <w14:ligatures w14:val="standardContextual"/>
             </w:rPr>
           </w:pPr>
-          <w:hyperlink w:anchor="_Toc187610954" w:history="1">
+          <w:hyperlink w:anchor="_Toc187692726" w:history="1">
             <w:r>
               <w:rPr>
                 <w:rStyle w:val="Hyperlink"/>
                 <w:noProof/>
               </w:rPr>
+              <w:t>2.3</w:t>
+            </w:r>
+            <w:r>
+              <w:rPr>
+                <w:rFonts w:asciiTheme="minorHAnsi" w:eastAsiaTheme="minorEastAsia" w:hAnsiTheme="minorHAnsi" w:cstheme="minorBidi"/>
+                <w:noProof/>
+                <w:kern w:val="2"/>
+                <w:sz w:val="24"/>
+                <w:szCs w:val="24"/>
+                <w:lang w:val="de-DE"/>
+                <w14:ligatures w14:val="standardContextual"/>
+              </w:rPr>
+              <w:tab/>
+            </w:r>
+            <w:r>
+              <w:rPr>
+                <w:rStyle w:val="Hyperlink"/>
+                <w:noProof/>
+              </w:rPr>
               <w:t>Medizinischer Einsatz</w:t>
             </w:r>
             <w:r>
@@ -941,7 +1047,7 @@
                 <w:noProof/>
                 <w:webHidden/>
               </w:rPr>
-              <w:instrText xml:space="preserve"> PAGEREF _Toc187610954 \h </w:instrText>
+              <w:instrText xml:space="preserve"> PAGEREF _Toc187692726 \h </w:instrText>
             </w:r>
             <w:r>
               <w:rPr>
@@ -976,6 +1082,7 @@
           <w:pPr>
             <w:pStyle w:val="Verzeichnis1"/>
             <w:tabs>
+              <w:tab w:val="left" w:pos="480"/>
               <w:tab w:val="right" w:leader="dot" w:pos="9019"/>
             </w:tabs>
             <w:rPr>
@@ -988,12 +1095,31 @@
               <w14:ligatures w14:val="standardContextual"/>
             </w:rPr>
           </w:pPr>
-          <w:hyperlink w:anchor="_Toc187610955" w:history="1">
+          <w:hyperlink w:anchor="_Toc187692727" w:history="1">
             <w:r>
               <w:rPr>
                 <w:rStyle w:val="Hyperlink"/>
                 <w:noProof/>
               </w:rPr>
+              <w:t>3</w:t>
+            </w:r>
+            <w:r>
+              <w:rPr>
+                <w:rFonts w:asciiTheme="minorHAnsi" w:eastAsiaTheme="minorEastAsia" w:hAnsiTheme="minorHAnsi" w:cstheme="minorBidi"/>
+                <w:noProof/>
+                <w:kern w:val="2"/>
+                <w:sz w:val="24"/>
+                <w:szCs w:val="24"/>
+                <w:lang w:val="de-DE"/>
+                <w14:ligatures w14:val="standardContextual"/>
+              </w:rPr>
+              <w:tab/>
+            </w:r>
+            <w:r>
+              <w:rPr>
+                <w:rStyle w:val="Hyperlink"/>
+                <w:noProof/>
+              </w:rPr>
               <w:t>Schaltungskonzept</w:t>
             </w:r>
             <w:r>
@@ -1015,7 +1141,7 @@
                 <w:noProof/>
                 <w:webHidden/>
               </w:rPr>
-              <w:instrText xml:space="preserve"> PAGEREF _Toc187610955 \h </w:instrText>
+              <w:instrText xml:space="preserve"> PAGEREF _Toc187692727 \h </w:instrText>
             </w:r>
             <w:r>
               <w:rPr>
@@ -1050,6 +1176,7 @@
           <w:pPr>
             <w:pStyle w:val="Verzeichnis2"/>
             <w:tabs>
+              <w:tab w:val="left" w:pos="960"/>
               <w:tab w:val="right" w:leader="dot" w:pos="9019"/>
             </w:tabs>
             <w:rPr>
@@ -1062,12 +1189,31 @@
               <w14:ligatures w14:val="standardContextual"/>
             </w:rPr>
           </w:pPr>
-          <w:hyperlink w:anchor="_Toc187610956" w:history="1">
+          <w:hyperlink w:anchor="_Toc187692728" w:history="1">
             <w:r>
               <w:rPr>
                 <w:rStyle w:val="Hyperlink"/>
                 <w:noProof/>
               </w:rPr>
+              <w:t>3.1</w:t>
+            </w:r>
+            <w:r>
+              <w:rPr>
+                <w:rFonts w:asciiTheme="minorHAnsi" w:eastAsiaTheme="minorEastAsia" w:hAnsiTheme="minorHAnsi" w:cstheme="minorBidi"/>
+                <w:noProof/>
+                <w:kern w:val="2"/>
+                <w:sz w:val="24"/>
+                <w:szCs w:val="24"/>
+                <w:lang w:val="de-DE"/>
+                <w14:ligatures w14:val="standardContextual"/>
+              </w:rPr>
+              <w:tab/>
+            </w:r>
+            <w:r>
+              <w:rPr>
+                <w:rStyle w:val="Hyperlink"/>
+                <w:noProof/>
+              </w:rPr>
               <w:t>Instrumentationsverstärker</w:t>
             </w:r>
             <w:r>
@@ -1089,7 +1235,7 @@
                 <w:noProof/>
                 <w:webHidden/>
               </w:rPr>
-              <w:instrText xml:space="preserve"> PAGEREF _Toc187610956 \h </w:instrText>
+              <w:instrText xml:space="preserve"> PAGEREF _Toc187692728 \h </w:instrText>
             </w:r>
             <w:r>
               <w:rPr>
@@ -1124,6 +1270,7 @@
           <w:pPr>
             <w:pStyle w:val="Verzeichnis2"/>
             <w:tabs>
+              <w:tab w:val="left" w:pos="960"/>
               <w:tab w:val="right" w:leader="dot" w:pos="9019"/>
             </w:tabs>
             <w:rPr>
@@ -1136,12 +1283,31 @@
               <w14:ligatures w14:val="standardContextual"/>
             </w:rPr>
           </w:pPr>
-          <w:hyperlink w:anchor="_Toc187610957" w:history="1">
+          <w:hyperlink w:anchor="_Toc187692729" w:history="1">
             <w:r>
               <w:rPr>
                 <w:rStyle w:val="Hyperlink"/>
                 <w:noProof/>
               </w:rPr>
+              <w:t>3.2</w:t>
+            </w:r>
+            <w:r>
+              <w:rPr>
+                <w:rFonts w:asciiTheme="minorHAnsi" w:eastAsiaTheme="minorEastAsia" w:hAnsiTheme="minorHAnsi" w:cstheme="minorBidi"/>
+                <w:noProof/>
+                <w:kern w:val="2"/>
+                <w:sz w:val="24"/>
+                <w:szCs w:val="24"/>
+                <w:lang w:val="de-DE"/>
+                <w14:ligatures w14:val="standardContextual"/>
+              </w:rPr>
+              <w:tab/>
+            </w:r>
+            <w:r>
+              <w:rPr>
+                <w:rStyle w:val="Hyperlink"/>
+                <w:noProof/>
+              </w:rPr>
               <w:t>Vorverstärker</w:t>
             </w:r>
             <w:r>
@@ -1163,7 +1329,7 @@
                 <w:noProof/>
                 <w:webHidden/>
               </w:rPr>
-              <w:instrText xml:space="preserve"> PAGEREF _Toc187610957 \h </w:instrText>
+              <w:instrText xml:space="preserve"> PAGEREF _Toc187692729 \h </w:instrText>
             </w:r>
             <w:r>
               <w:rPr>
@@ -1198,6 +1364,7 @@
           <w:pPr>
             <w:pStyle w:val="Verzeichnis2"/>
             <w:tabs>
+              <w:tab w:val="left" w:pos="960"/>
               <w:tab w:val="right" w:leader="dot" w:pos="9019"/>
             </w:tabs>
             <w:rPr>
@@ -1210,12 +1377,31 @@
               <w14:ligatures w14:val="standardContextual"/>
             </w:rPr>
           </w:pPr>
-          <w:hyperlink w:anchor="_Toc187610958" w:history="1">
+          <w:hyperlink w:anchor="_Toc187692730" w:history="1">
             <w:r>
               <w:rPr>
                 <w:rStyle w:val="Hyperlink"/>
                 <w:noProof/>
               </w:rPr>
+              <w:t>3.3</w:t>
+            </w:r>
+            <w:r>
+              <w:rPr>
+                <w:rFonts w:asciiTheme="minorHAnsi" w:eastAsiaTheme="minorEastAsia" w:hAnsiTheme="minorHAnsi" w:cstheme="minorBidi"/>
+                <w:noProof/>
+                <w:kern w:val="2"/>
+                <w:sz w:val="24"/>
+                <w:szCs w:val="24"/>
+                <w:lang w:val="de-DE"/>
+                <w14:ligatures w14:val="standardContextual"/>
+              </w:rPr>
+              <w:tab/>
+            </w:r>
+            <w:r>
+              <w:rPr>
+                <w:rStyle w:val="Hyperlink"/>
+                <w:noProof/>
+              </w:rPr>
               <w:t>Tiefpass-Filter</w:t>
             </w:r>
             <w:r>
@@ -1237,7 +1423,7 @@
                 <w:noProof/>
                 <w:webHidden/>
               </w:rPr>
-              <w:instrText xml:space="preserve"> PAGEREF _Toc187610958 \h </w:instrText>
+              <w:instrText xml:space="preserve"> PAGEREF _Toc187692730 \h </w:instrText>
             </w:r>
             <w:r>
               <w:rPr>
@@ -1272,6 +1458,7 @@
           <w:pPr>
             <w:pStyle w:val="Verzeichnis2"/>
             <w:tabs>
+              <w:tab w:val="left" w:pos="960"/>
               <w:tab w:val="right" w:leader="dot" w:pos="9019"/>
             </w:tabs>
             <w:rPr>
@@ -1284,12 +1471,31 @@
               <w14:ligatures w14:val="standardContextual"/>
             </w:rPr>
           </w:pPr>
-          <w:hyperlink w:anchor="_Toc187610959" w:history="1">
+          <w:hyperlink w:anchor="_Toc187692731" w:history="1">
             <w:r>
               <w:rPr>
                 <w:rStyle w:val="Hyperlink"/>
                 <w:noProof/>
               </w:rPr>
+              <w:t>3.4</w:t>
+            </w:r>
+            <w:r>
+              <w:rPr>
+                <w:rFonts w:asciiTheme="minorHAnsi" w:eastAsiaTheme="minorEastAsia" w:hAnsiTheme="minorHAnsi" w:cstheme="minorBidi"/>
+                <w:noProof/>
+                <w:kern w:val="2"/>
+                <w:sz w:val="24"/>
+                <w:szCs w:val="24"/>
+                <w:lang w:val="de-DE"/>
+                <w14:ligatures w14:val="standardContextual"/>
+              </w:rPr>
+              <w:tab/>
+            </w:r>
+            <w:r>
+              <w:rPr>
+                <w:rStyle w:val="Hyperlink"/>
+                <w:noProof/>
+              </w:rPr>
               <w:t>Nachverstärker</w:t>
             </w:r>
             <w:r>
@@ -1311,7 +1517,7 @@
                 <w:noProof/>
                 <w:webHidden/>
               </w:rPr>
-              <w:instrText xml:space="preserve"> PAGEREF _Toc187610959 \h </w:instrText>
+              <w:instrText xml:space="preserve"> PAGEREF _Toc187692731 \h </w:instrText>
             </w:r>
             <w:r>
               <w:rPr>
@@ -1346,6 +1552,7 @@
           <w:pPr>
             <w:pStyle w:val="Verzeichnis2"/>
             <w:tabs>
+              <w:tab w:val="left" w:pos="960"/>
               <w:tab w:val="right" w:leader="dot" w:pos="9019"/>
             </w:tabs>
             <w:rPr>
@@ -1358,12 +1565,31 @@
               <w14:ligatures w14:val="standardContextual"/>
             </w:rPr>
           </w:pPr>
-          <w:hyperlink w:anchor="_Toc187610960" w:history="1">
+          <w:hyperlink w:anchor="_Toc187692732" w:history="1">
             <w:r>
               <w:rPr>
                 <w:rStyle w:val="Hyperlink"/>
                 <w:noProof/>
               </w:rPr>
+              <w:t>3.5</w:t>
+            </w:r>
+            <w:r>
+              <w:rPr>
+                <w:rFonts w:asciiTheme="minorHAnsi" w:eastAsiaTheme="minorEastAsia" w:hAnsiTheme="minorHAnsi" w:cstheme="minorBidi"/>
+                <w:noProof/>
+                <w:kern w:val="2"/>
+                <w:sz w:val="24"/>
+                <w:szCs w:val="24"/>
+                <w:lang w:val="de-DE"/>
+                <w14:ligatures w14:val="standardContextual"/>
+              </w:rPr>
+              <w:tab/>
+            </w:r>
+            <w:r>
+              <w:rPr>
+                <w:rStyle w:val="Hyperlink"/>
+                <w:noProof/>
+              </w:rPr>
               <w:t>Switch</w:t>
             </w:r>
             <w:r>
@@ -1385,7 +1611,7 @@
                 <w:noProof/>
                 <w:webHidden/>
               </w:rPr>
-              <w:instrText xml:space="preserve"> PAGEREF _Toc187610960 \h </w:instrText>
+              <w:instrText xml:space="preserve"> PAGEREF _Toc187692732 \h </w:instrText>
             </w:r>
             <w:r>
               <w:rPr>
@@ -1420,6 +1646,7 @@
           <w:pPr>
             <w:pStyle w:val="Verzeichnis2"/>
             <w:tabs>
+              <w:tab w:val="left" w:pos="960"/>
               <w:tab w:val="right" w:leader="dot" w:pos="9019"/>
             </w:tabs>
             <w:rPr>
@@ -1432,12 +1659,31 @@
               <w14:ligatures w14:val="standardContextual"/>
             </w:rPr>
           </w:pPr>
-          <w:hyperlink w:anchor="_Toc187610961" w:history="1">
+          <w:hyperlink w:anchor="_Toc187692733" w:history="1">
             <w:r>
               <w:rPr>
                 <w:rStyle w:val="Hyperlink"/>
                 <w:noProof/>
               </w:rPr>
+              <w:t>3.6</w:t>
+            </w:r>
+            <w:r>
+              <w:rPr>
+                <w:rFonts w:asciiTheme="minorHAnsi" w:eastAsiaTheme="minorEastAsia" w:hAnsiTheme="minorHAnsi" w:cstheme="minorBidi"/>
+                <w:noProof/>
+                <w:kern w:val="2"/>
+                <w:sz w:val="24"/>
+                <w:szCs w:val="24"/>
+                <w:lang w:val="de-DE"/>
+                <w14:ligatures w14:val="standardContextual"/>
+              </w:rPr>
+              <w:tab/>
+            </w:r>
+            <w:r>
+              <w:rPr>
+                <w:rStyle w:val="Hyperlink"/>
+                <w:noProof/>
+              </w:rPr>
               <w:t>Entwicklung des Layouts</w:t>
             </w:r>
             <w:r>
@@ -1459,7 +1705,7 @@
                 <w:noProof/>
                 <w:webHidden/>
               </w:rPr>
-              <w:instrText xml:space="preserve"> PAGEREF _Toc187610961 \h </w:instrText>
+              <w:instrText xml:space="preserve"> PAGEREF _Toc187692733 \h </w:instrText>
             </w:r>
             <w:r>
               <w:rPr>
@@ -1494,6 +1740,7 @@
           <w:pPr>
             <w:pStyle w:val="Verzeichnis1"/>
             <w:tabs>
+              <w:tab w:val="left" w:pos="480"/>
               <w:tab w:val="right" w:leader="dot" w:pos="9019"/>
             </w:tabs>
             <w:rPr>
@@ -1506,12 +1753,31 @@
               <w14:ligatures w14:val="standardContextual"/>
             </w:rPr>
           </w:pPr>
-          <w:hyperlink w:anchor="_Toc187610962" w:history="1">
+          <w:hyperlink w:anchor="_Toc187692734" w:history="1">
             <w:r>
               <w:rPr>
                 <w:rStyle w:val="Hyperlink"/>
                 <w:noProof/>
               </w:rPr>
+              <w:t>4</w:t>
+            </w:r>
+            <w:r>
+              <w:rPr>
+                <w:rFonts w:asciiTheme="minorHAnsi" w:eastAsiaTheme="minorEastAsia" w:hAnsiTheme="minorHAnsi" w:cstheme="minorBidi"/>
+                <w:noProof/>
+                <w:kern w:val="2"/>
+                <w:sz w:val="24"/>
+                <w:szCs w:val="24"/>
+                <w:lang w:val="de-DE"/>
+                <w14:ligatures w14:val="standardContextual"/>
+              </w:rPr>
+              <w:tab/>
+            </w:r>
+            <w:r>
+              <w:rPr>
+                <w:rStyle w:val="Hyperlink"/>
+                <w:noProof/>
+              </w:rPr>
               <w:t>Ergebnisse</w:t>
             </w:r>
             <w:r>
@@ -1533,7 +1799,7 @@
                 <w:noProof/>
                 <w:webHidden/>
               </w:rPr>
-              <w:instrText xml:space="preserve"> PAGEREF _Toc187610962 \h </w:instrText>
+              <w:instrText xml:space="preserve"> PAGEREF _Toc187692734 \h </w:instrText>
             </w:r>
             <w:r>
               <w:rPr>
@@ -1568,6 +1834,7 @@
           <w:pPr>
             <w:pStyle w:val="Verzeichnis2"/>
             <w:tabs>
+              <w:tab w:val="left" w:pos="960"/>
               <w:tab w:val="right" w:leader="dot" w:pos="9019"/>
             </w:tabs>
             <w:rPr>
@@ -1580,12 +1847,31 @@
               <w14:ligatures w14:val="standardContextual"/>
             </w:rPr>
           </w:pPr>
-          <w:hyperlink w:anchor="_Toc187610963" w:history="1">
+          <w:hyperlink w:anchor="_Toc187692735" w:history="1">
             <w:r>
               <w:rPr>
                 <w:rStyle w:val="Hyperlink"/>
                 <w:noProof/>
               </w:rPr>
+              <w:t>4.1</w:t>
+            </w:r>
+            <w:r>
+              <w:rPr>
+                <w:rFonts w:asciiTheme="minorHAnsi" w:eastAsiaTheme="minorEastAsia" w:hAnsiTheme="minorHAnsi" w:cstheme="minorBidi"/>
+                <w:noProof/>
+                <w:kern w:val="2"/>
+                <w:sz w:val="24"/>
+                <w:szCs w:val="24"/>
+                <w:lang w:val="de-DE"/>
+                <w14:ligatures w14:val="standardContextual"/>
+              </w:rPr>
+              <w:tab/>
+            </w:r>
+            <w:r>
+              <w:rPr>
+                <w:rStyle w:val="Hyperlink"/>
+                <w:noProof/>
+              </w:rPr>
               <w:t>Testen des EKGs</w:t>
             </w:r>
             <w:r>
@@ -1607,7 +1893,7 @@
                 <w:noProof/>
                 <w:webHidden/>
               </w:rPr>
-              <w:instrText xml:space="preserve"> PAGEREF _Toc187610963 \h </w:instrText>
+              <w:instrText xml:space="preserve"> PAGEREF _Toc187692735 \h </w:instrText>
             </w:r>
             <w:r>
               <w:rPr>
@@ -1642,6 +1928,7 @@
           <w:pPr>
             <w:pStyle w:val="Verzeichnis2"/>
             <w:tabs>
+              <w:tab w:val="left" w:pos="960"/>
               <w:tab w:val="right" w:leader="dot" w:pos="9019"/>
             </w:tabs>
             <w:rPr>
@@ -1654,12 +1941,31 @@
               <w14:ligatures w14:val="standardContextual"/>
             </w:rPr>
           </w:pPr>
-          <w:hyperlink w:anchor="_Toc187610964" w:history="1">
+          <w:hyperlink w:anchor="_Toc187692736" w:history="1">
             <w:r>
               <w:rPr>
                 <w:rStyle w:val="Hyperlink"/>
                 <w:noProof/>
               </w:rPr>
+              <w:t>4.2</w:t>
+            </w:r>
+            <w:r>
+              <w:rPr>
+                <w:rFonts w:asciiTheme="minorHAnsi" w:eastAsiaTheme="minorEastAsia" w:hAnsiTheme="minorHAnsi" w:cstheme="minorBidi"/>
+                <w:noProof/>
+                <w:kern w:val="2"/>
+                <w:sz w:val="24"/>
+                <w:szCs w:val="24"/>
+                <w:lang w:val="de-DE"/>
+                <w14:ligatures w14:val="standardContextual"/>
+              </w:rPr>
+              <w:tab/>
+            </w:r>
+            <w:r>
+              <w:rPr>
+                <w:rStyle w:val="Hyperlink"/>
+                <w:noProof/>
+              </w:rPr>
               <w:t>Vergleich mit dem AD8232</w:t>
             </w:r>
             <w:r>
@@ -1681,7 +1987,7 @@
                 <w:noProof/>
                 <w:webHidden/>
               </w:rPr>
-              <w:instrText xml:space="preserve"> PAGEREF _Toc187610964 \h </w:instrText>
+              <w:instrText xml:space="preserve"> PAGEREF _Toc187692736 \h </w:instrText>
             </w:r>
             <w:r>
               <w:rPr>
@@ -1716,6 +2022,7 @@
           <w:pPr>
             <w:pStyle w:val="Verzeichnis2"/>
             <w:tabs>
+              <w:tab w:val="left" w:pos="960"/>
               <w:tab w:val="right" w:leader="dot" w:pos="9019"/>
             </w:tabs>
             <w:rPr>
@@ -1728,12 +2035,31 @@
               <w14:ligatures w14:val="standardContextual"/>
             </w:rPr>
           </w:pPr>
-          <w:hyperlink w:anchor="_Toc187610965" w:history="1">
+          <w:hyperlink w:anchor="_Toc187692737" w:history="1">
             <w:r>
               <w:rPr>
                 <w:rStyle w:val="Hyperlink"/>
                 <w:noProof/>
               </w:rPr>
+              <w:t>4.3</w:t>
+            </w:r>
+            <w:r>
+              <w:rPr>
+                <w:rFonts w:asciiTheme="minorHAnsi" w:eastAsiaTheme="minorEastAsia" w:hAnsiTheme="minorHAnsi" w:cstheme="minorBidi"/>
+                <w:noProof/>
+                <w:kern w:val="2"/>
+                <w:sz w:val="24"/>
+                <w:szCs w:val="24"/>
+                <w:lang w:val="de-DE"/>
+                <w14:ligatures w14:val="standardContextual"/>
+              </w:rPr>
+              <w:tab/>
+            </w:r>
+            <w:r>
+              <w:rPr>
+                <w:rStyle w:val="Hyperlink"/>
+                <w:noProof/>
+              </w:rPr>
               <w:t>Optimierungen</w:t>
             </w:r>
             <w:r>
@@ -1755,7 +2081,7 @@
                 <w:noProof/>
                 <w:webHidden/>
               </w:rPr>
-              <w:instrText xml:space="preserve"> PAGEREF _Toc187610965 \h </w:instrText>
+              <w:instrText xml:space="preserve"> PAGEREF _Toc187692737 \h </w:instrText>
             </w:r>
             <w:r>
               <w:rPr>
@@ -1790,6 +2116,7 @@
           <w:pPr>
             <w:pStyle w:val="Verzeichnis2"/>
             <w:tabs>
+              <w:tab w:val="left" w:pos="960"/>
               <w:tab w:val="right" w:leader="dot" w:pos="9019"/>
             </w:tabs>
             <w:rPr>
@@ -1802,12 +2129,31 @@
               <w14:ligatures w14:val="standardContextual"/>
             </w:rPr>
           </w:pPr>
-          <w:hyperlink w:anchor="_Toc187610966" w:history="1">
+          <w:hyperlink w:anchor="_Toc187692738" w:history="1">
             <w:r>
               <w:rPr>
                 <w:rStyle w:val="Hyperlink"/>
                 <w:noProof/>
               </w:rPr>
+              <w:t>4.4</w:t>
+            </w:r>
+            <w:r>
+              <w:rPr>
+                <w:rFonts w:asciiTheme="minorHAnsi" w:eastAsiaTheme="minorEastAsia" w:hAnsiTheme="minorHAnsi" w:cstheme="minorBidi"/>
+                <w:noProof/>
+                <w:kern w:val="2"/>
+                <w:sz w:val="24"/>
+                <w:szCs w:val="24"/>
+                <w:lang w:val="de-DE"/>
+                <w14:ligatures w14:val="standardContextual"/>
+              </w:rPr>
+              <w:tab/>
+            </w:r>
+            <w:r>
+              <w:rPr>
+                <w:rStyle w:val="Hyperlink"/>
+                <w:noProof/>
+              </w:rPr>
               <w:t>Erkenntnisse</w:t>
             </w:r>
             <w:r>
@@ -1829,7 +2175,7 @@
                 <w:noProof/>
                 <w:webHidden/>
               </w:rPr>
-              <w:instrText xml:space="preserve"> PAGEREF _Toc187610966 \h </w:instrText>
+              <w:instrText xml:space="preserve"> PAGEREF _Toc187692738 \h </w:instrText>
             </w:r>
             <w:r>
               <w:rPr>
@@ -1864,6 +2210,7 @@
           <w:pPr>
             <w:pStyle w:val="Verzeichnis1"/>
             <w:tabs>
+              <w:tab w:val="left" w:pos="480"/>
               <w:tab w:val="right" w:leader="dot" w:pos="9019"/>
             </w:tabs>
             <w:rPr>
@@ -1876,12 +2223,32 @@
               <w14:ligatures w14:val="standardContextual"/>
             </w:rPr>
           </w:pPr>
-          <w:hyperlink w:anchor="_Toc187610967" w:history="1">
+          <w:hyperlink w:anchor="_Toc187692739" w:history="1">
             <w:r>
               <w:rPr>
                 <w:rStyle w:val="Hyperlink"/>
                 <w:noProof/>
-                <w:lang w:val="it-IT"/>
+                <w:lang w:val="de-DE"/>
+              </w:rPr>
+              <w:t>5</w:t>
+            </w:r>
+            <w:r>
+              <w:rPr>
+                <w:rFonts w:asciiTheme="minorHAnsi" w:eastAsiaTheme="minorEastAsia" w:hAnsiTheme="minorHAnsi" w:cstheme="minorBidi"/>
+                <w:noProof/>
+                <w:kern w:val="2"/>
+                <w:sz w:val="24"/>
+                <w:szCs w:val="24"/>
+                <w:lang w:val="de-DE"/>
+                <w14:ligatures w14:val="standardContextual"/>
+              </w:rPr>
+              <w:tab/>
+            </w:r>
+            <w:r>
+              <w:rPr>
+                <w:rStyle w:val="Hyperlink"/>
+                <w:noProof/>
+                <w:lang w:val="de-DE"/>
               </w:rPr>
               <w:t>Quellen</w:t>
             </w:r>
@@ -1904,7 +2271,7 @@
                 <w:noProof/>
                 <w:webHidden/>
               </w:rPr>
-              <w:instrText xml:space="preserve"> PAGEREF _Toc187610967 \h </w:instrText>
+              <w:instrText xml:space="preserve"> PAGEREF _Toc187692739 \h </w:instrText>
             </w:r>
             <w:r>
               <w:rPr>
@@ -1956,7 +2323,7 @@
       <w:pPr>
         <w:pStyle w:val="berschrift1"/>
       </w:pPr>
-      <w:bookmarkStart w:id="0" w:name="_Toc187610950"/>
+      <w:bookmarkStart w:id="0" w:name="_Toc187692722"/>
       <w:r>
         <w:lastRenderedPageBreak/>
         <w:t>Einleitung</w:t>
@@ -1976,14 +2343,26 @@
     </w:p>
     <w:p>
       <w:r>
-        <w:t>Das Ziel dieses Projekts ist es, eine analoge Schaltung zu entwerfen, die Elektroden benutzt, um auf einem Oszilloskop einen medizinisch verwertbaren EKG-Verlauf anzuzeigen. Die Schaltungsansätze basieren dabei auf anderen Projekten, [16, 17] enthalten aber zusätzliche Features wie beispielsweise die Darstellung von verschiedenen EKG-Messungen in einer einzigen Schaltung.</w:t>
+        <w:t>Das Ziel dieses Projekts ist es, eine analoge Schaltung zu entwerfen, die Elektroden benutzt, um auf einem Oszilloskop einen medizinisch verwertbaren EKG-Verlauf anzuzeigen. Die Schaltungsansätze basieren dabei auf Projekten</w:t>
+      </w:r>
+      <w:r>
+        <w:t xml:space="preserve"> im Eigenbau</w:t>
+      </w:r>
+      <w:r>
+        <w:t xml:space="preserve">, [16, 17] enthalten aber zusätzliche Features wie beispielsweise die Darstellung von verschiedenen EKG-Messungen </w:t>
+      </w:r>
+      <w:r>
+        <w:t>mit</w:t>
+      </w:r>
+      <w:r>
+        <w:t xml:space="preserve"> einer einzigen Schaltung.</w:t>
       </w:r>
     </w:p>
     <w:p>
       <w:pPr>
         <w:pStyle w:val="berschrift1"/>
       </w:pPr>
-      <w:bookmarkStart w:id="1" w:name="_Toc187610951"/>
+      <w:bookmarkStart w:id="1" w:name="_Toc187692723"/>
       <w:r>
         <w:t>Einsatz des Elektrokardiogramms</w:t>
       </w:r>
@@ -1993,7 +2372,7 @@
       <w:pPr>
         <w:pStyle w:val="berschrift2"/>
       </w:pPr>
-      <w:bookmarkStart w:id="2" w:name="_Toc187610952"/>
+      <w:bookmarkStart w:id="2" w:name="_Toc187692724"/>
       <w:r>
         <w:rPr>
           <w:noProof/>
@@ -2020,7 +2399,7 @@
                     <pic:cNvPicPr preferRelativeResize="0"/>
                   </pic:nvPicPr>
                   <pic:blipFill>
-                    <a:blip r:embed="rId7"/>
+                    <a:blip r:embed="rId8"/>
                     <a:srcRect l="37375"/>
                     <a:stretch>
                       <a:fillRect/>
@@ -2205,7 +2584,7 @@
         </mc:AlternateContent>
       </w:r>
       <w:r>
-        <w:t>Die elektrischen Ströme, die mit dem EKG messbar sind, dienen dazu, verschiedene Muskeln im Herz zur Kontraktion anzuregen. So kann das Herz Blut durch den Körper pumpen, um den Blutkreislauf in Bewegung zu halten und die Organe mit Sauerstoff zu versorgen. Der Sinusknoten, der oben am menschlichen Herz liegt, gibt dazu die Impulse vor. Er koordiniert damit hauptsächlich den Herzschlag. Die Impulse werden Aktionspotenziale genannt und bestehen im Wesentlichen aus der Depolarisation oder der Erregung und der Repolarisation, also der Erholung.</w:t>
+        <w:t>Die elektrischen Ströme, die mit dem EKG messbar sind, dienen dazu, verschiedene Muskeln im Herz zur Kontraktion anzuregen. So kann das Herz Blut durch den Körper pumpen, um den Blutkreislauf in Bewegung zu halten und die Organe mit Sauerstoff zu versorgen. Der Sinusknoten, der oben am menschlichen Herz liegt, gibt dazu die Impulse vor. Er koordiniert damit hauptsächlich den Herzschlag. Die Impulse werden Aktionspotenziale genannt und bestehen im Wesentlichen aus der Depolarisation oder Erregung und der Repolarisation, also der Erholung.</w:t>
       </w:r>
     </w:p>
     <w:p>
@@ -2235,7 +2614,7 @@
                     <pic:cNvPicPr preferRelativeResize="0"/>
                   </pic:nvPicPr>
                   <pic:blipFill>
-                    <a:blip r:embed="rId7"/>
+                    <a:blip r:embed="rId8"/>
                     <a:srcRect r="62292"/>
                     <a:stretch>
                       <a:fillRect/>
@@ -2421,23 +2800,53 @@
         </mc:AlternateContent>
       </w:r>
       <w:r>
-        <w:t xml:space="preserve">Das Aktionspotenzial erreicht zuerst die Vorhöfe. Diese haben die Aufgabe, Blut in die Herzkammern zu pumpen, sodass diese das Blut weiter in die Arterien leiten können. Der elektrische Impuls wandert dann weiter in die Herzkammern. Diese Weiterleitung wird von den Herzmuskelzellen verzögert, damit das Blut genug Zeit hat, von den Vorhöfen in die Herzkammern </w:t>
+        <w:t xml:space="preserve">Das Aktionspotenzial erreicht zuerst die Vorhöfe. Diese haben die Aufgabe, Blut in die Herzkammern zu pumpen, sodass diese das Blut weiter in die Arterien leiten können. Der elektrische Impuls wandert dann weiter in die Herzkammern. Diese Weiterleitung wird von den Herzmuskelzellen verzögert, damit </w:t>
       </w:r>
       <w:r>
         <w:lastRenderedPageBreak/>
-        <w:t>zu strömen. Die Verzögerungen zwischen der Aktivität der verschiedenen Herzregionen sind im EKG zu sehen und geben Hinweis darauf, wie gut die Weiterleitung zwischen den Arealen im Herzen funktioniert und ob diese gestört ist. [2]</w:t>
+        <w:t xml:space="preserve">das Blut genug Zeit hat, </w:t>
+      </w:r>
+      <w:r>
+        <w:t xml:space="preserve">um </w:t>
+      </w:r>
+      <w:r>
+        <w:t>von den Vorhöfen in die Herzkammern zu strömen. Die Verzögerungen zwischen de</w:t>
+      </w:r>
+      <w:r>
+        <w:t>n</w:t>
+      </w:r>
+      <w:r>
+        <w:t xml:space="preserve"> Aktivi</w:t>
+      </w:r>
+      <w:r>
+        <w:t>erungen</w:t>
+      </w:r>
+      <w:r>
+        <w:t xml:space="preserve"> der verschiedenen Herzregionen sind im EKG zu sehen und geben </w:t>
+      </w:r>
+      <w:r>
+        <w:t xml:space="preserve">einen </w:t>
+      </w:r>
+      <w:r>
+        <w:t>Hinweis darauf, wie gut die Weiterleitung zwischen den Arealen im Herz funktioniert und ob diese gestört ist. [2]</w:t>
       </w:r>
     </w:p>
     <w:p>
       <w:r>
-        <w:t>Die elektrischen Impulse verbreiten sich nicht nur im Herzen. Durch eine Vielzahl von Ionen in den Geweben und Gefäßen des menschlichen Körpers verteilen sich die Potenziale, die den Herzschlag antreiben im ganzen Körper. Daher können sie überhaupt mit Elektroden auf der Haut gemessen werden. [3]</w:t>
+        <w:t>Die elektrischen Impulse verbreiten sich nicht nur im Herz. Durch eine Vielzahl von Ionen in den Geweben und Gefäßen des menschlichen Körpers verteilen sich die Potenziale, die den Herzschlag antreiben</w:t>
+      </w:r>
+      <w:r>
+        <w:t>,</w:t>
+      </w:r>
+      <w:r>
+        <w:t xml:space="preserve"> im ganzen Körper. Daher können sie überhaupt mit Elektroden auf der Haut gemessen werden. [3]</w:t>
       </w:r>
     </w:p>
     <w:p>
       <w:pPr>
         <w:pStyle w:val="berschrift2"/>
       </w:pPr>
-      <w:bookmarkStart w:id="3" w:name="_Toc187610953"/>
+      <w:bookmarkStart w:id="3" w:name="_Toc187692725"/>
       <w:r>
         <w:t>Arten von EKGs</w:t>
       </w:r>
@@ -2445,44 +2854,56 @@
     </w:p>
     <w:p>
       <w:r>
-        <w:t xml:space="preserve">Das klassische 12 Kanal-EKG besteht aus 12 einzelnen Messungen, die gleichzeitig aufgetragen werden. Die Messungen oder auch Ableitungen decken die Ausbreitung der elektrischen Impulse im Herz in allen möglichen Richtungen ab. Die 12 Ableitungen können in Brustwandableitungen und </w:t>
+        <w:t>Das klassische 12 Kanal-EKG besteht aus 12 einzelnen Messungen, die gleichzeitig aufgetragen werden. Die Messungen oder Ableitungen decken die Ausbreitung der elektrischen Impulse im Herz in allen möglichen Richtungen ab</w:t>
+      </w:r>
+      <w:r>
+        <w:t xml:space="preserve"> und</w:t>
+      </w:r>
+      <w:r>
+        <w:t xml:space="preserve"> können in Brustwand</w:t>
+      </w:r>
+      <w:r>
+        <w:t>-A</w:t>
+      </w:r>
+      <w:r>
+        <w:t>bleitungen und Extremitäten</w:t>
+      </w:r>
+      <w:r>
+        <w:t>-A</w:t>
+      </w:r>
+      <w:r>
+        <w:t xml:space="preserve">bleitungen unterteilt werden. Beim Brustwand-EKG werden 6 Elektroden in direkter Nähe zum Herz angebracht. [4] Dabei kann ein besserer Einblick in die direkte Ausbreitung in den Herzmuskelzellen gewonnen werden. Dieses Prinzip wird </w:t>
       </w:r>
       <w:proofErr w:type="spellStart"/>
       <w:r>
-        <w:t>Extremitätenableitungen</w:t>
+        <w:t>Proximitätseffekt</w:t>
       </w:r>
       <w:proofErr w:type="spellEnd"/>
       <w:r>
-        <w:t xml:space="preserve"> unterteilt werden. Beim Brustwand-EKG werden 6 Elektroden in direkter Nähe zum Herz angebracht. [4] Dabei kann ein besserer Einblick in die direkte Ausbreitung in den Herzmuskelzellen gewonnen werden. Dieses Prinzip wird </w:t>
-      </w:r>
-      <w:proofErr w:type="spellStart"/>
-      <w:r>
-        <w:t>Proximitätseffekt</w:t>
-      </w:r>
-      <w:proofErr w:type="spellEnd"/>
-      <w:r>
-        <w:t xml:space="preserve"> genannt. [5] Die Brustwandableitungen werden trotzdem durch die 6 </w:t>
-      </w:r>
-      <w:proofErr w:type="spellStart"/>
-      <w:r>
-        <w:t>Extremitätenableitungen</w:t>
-      </w:r>
-      <w:proofErr w:type="spellEnd"/>
-      <w:r>
-        <w:t xml:space="preserve"> ergänzt, um ein ganzheitliches Bild der Ströme im menschlichen Körper zu gewinnen. [5] Dabei werden 3 zusätzliche Elektroden an beiden Handgelenken und einem Fußgelenk angebracht und die Potenziale zwischen diesen Elektroden gemessen. [4]</w:t>
+        <w:t xml:space="preserve"> genannt. [5] Die Brustwandableitungen werden durch die 6 Extremitäten</w:t>
+      </w:r>
+      <w:r>
+        <w:t>-A</w:t>
+      </w:r>
+      <w:r>
+        <w:t>bleitungen ergänzt, um ein ganzheitliches Bild der Ströme im menschlichen Körper zu gewinnen. [5] Dabei werden 3 zusätzliche Elektroden an beiden Handgelenken und einem Fußgelenk angebracht und die Potenziale zwischen diesen Elektroden gemessen. [4]</w:t>
       </w:r>
     </w:p>
     <w:p>
-      <w:r>
-        <w:t xml:space="preserve">Die </w:t>
-      </w:r>
-      <w:proofErr w:type="spellStart"/>
-      <w:r>
-        <w:t>Extremitätenableitungen</w:t>
-      </w:r>
-      <w:proofErr w:type="spellEnd"/>
-      <w:r>
-        <w:t xml:space="preserve"> können wiederum in die bipolaren Einthoven-Ableitungen und die unipolaren Goldberger-Ableitungen unterteilt werden. Der Unterschied zwischen den beiden Kategorien ist, dass bei den Ableitungen nach Einthoven die Potenzialdifferenz zwischen 2 Elektroden gemessen wird, während bei Goldberger das Summensignal von 2 Elektroden im Vergleich zur dritten Elektrode aufgezeichnet wird.</w:t>
+      <w:pPr>
+        <w:spacing w:after="120"/>
+      </w:pPr>
+      <w:r>
+        <w:t>Die Extremitäten</w:t>
+      </w:r>
+      <w:r>
+        <w:t>-A</w:t>
+      </w:r>
+      <w:r>
+        <w:t>bleitungen können wiederum in die bipolaren Einthoven-Ableitungen und die unipolaren Goldberger-Ableitungen unterteilt werden. Der Unterschied zwischen den beiden Kategorien ist, dass bei den Ableitungen nach Einthoven die Potenzialdifferenz zwischen 2 Elektroden gemessen wird, während bei Goldberger das Summensignal von 2 Elektroden im Vergleich zur dritten Elektrode aufgezeichnet wird.</w:t>
+      </w:r>
+      <w:r>
+        <w:t xml:space="preserve"> [6, 7]</w:t>
       </w:r>
     </w:p>
     <w:p>
@@ -2508,7 +2929,7 @@
                     <pic:cNvPicPr preferRelativeResize="0"/>
                   </pic:nvPicPr>
                   <pic:blipFill>
-                    <a:blip r:embed="rId8"/>
+                    <a:blip r:embed="rId9"/>
                     <a:srcRect/>
                     <a:stretch>
                       <a:fillRect/>
@@ -2587,7 +3008,7 @@
                     <pic:cNvPicPr preferRelativeResize="0"/>
                   </pic:nvPicPr>
                   <pic:blipFill>
-                    <a:blip r:embed="rId9"/>
+                    <a:blip r:embed="rId10"/>
                     <a:srcRect/>
                     <a:stretch>
                       <a:fillRect/>
@@ -2643,12 +3064,18 @@
     <w:p>
       <w:r>
         <w:lastRenderedPageBreak/>
-        <w:t>Wie in den Abbildungen zu sehen, bilden die Vektoren der Einthoven-Ableitungen I, II und III ein triaxiales Ableitungssystem. So kann die Ausbreitung der elektrischen Impulse im Herz grundlegend vektoriell bewertet werden. [6] Durch das zusätzliche Betrachten der Goldberger-Ableitungen entsteht ein hexaaxiales System, wodurch eine noch genauere vektorielle Betrachtung möglich ist. [7]</w:t>
+        <w:t xml:space="preserve">Wie in den Abbildungen </w:t>
+      </w:r>
+      <w:r>
+        <w:t xml:space="preserve">3 und 4 </w:t>
+      </w:r>
+      <w:r>
+        <w:t>zu sehen, bilden die Vektoren der Einthoven-Ableitungen I, II und III ein triaxiales Ableitungssystem. So kann die Ausbreitung der elektrischen Impulse im Herz grundlegend vektoriell bewertet werden. [6] Durch das zusätzliche Betrachten der Goldberger-Ableitungen entsteht ein hexaaxiales System, wodurch eine noch genauere vektorielle Betrachtung möglich ist. [7]</w:t>
       </w:r>
     </w:p>
     <w:p>
       <w:r>
-        <w:t xml:space="preserve">In diesem Projekt werden zunächst nur die Einthoven-Ableitungen behandelt, da diese im Praxisfall für eine grundlegende medizinische Untersuchung ausreichen und exemplarisch die Komponenten einer schaltungstechnischen Umsetzung ausreichend aufzeigen. Die Messwerte der verschiedenen Ableitungen sind dabei unterschiedlich groß, weil sie ihre Richtungen relativ zum Hauptvektor betrachtet werden. Dieser Vektor beschreibt die hauptsächliche Ausbreitung des Aktionspotenzials vom Sinusknoten in Richtung der Herzkammern und ist in Abbildung </w:t>
+        <w:t xml:space="preserve">In diesem Projekt werden zunächst nur die Einthoven-Ableitungen behandelt, da diese im Praxisfall für eine grundlegende medizinische Untersuchung ausreichen und exemplarisch die Komponenten einer schaltungstechnischen Umsetzung aufzeigen. Die Messwerte der verschiedenen Ableitungen sind dabei unterschiedlich groß, weil sie ihre Richtungen relativ zum Hauptvektor betrachtet werden. Dieser Vektor beschreibt die hauptsächliche Ausbreitung des Aktionspotenzials vom Sinusknoten in Richtung der Herzkammern und ist in Abbildung </w:t>
       </w:r>
       <w:r>
         <w:t>5</w:t>
@@ -2680,7 +3107,7 @@
                     <pic:cNvPicPr preferRelativeResize="0"/>
                   </pic:nvPicPr>
                   <pic:blipFill>
-                    <a:blip r:embed="rId10"/>
+                    <a:blip r:embed="rId11"/>
                     <a:srcRect b="32975"/>
                     <a:stretch>
                       <a:fillRect/>
@@ -2740,7 +3167,7 @@
       <w:pPr>
         <w:pStyle w:val="berschrift2"/>
       </w:pPr>
-      <w:bookmarkStart w:id="4" w:name="_Toc187610954"/>
+      <w:bookmarkStart w:id="4" w:name="_Toc187692726"/>
       <w:r>
         <w:t>Medizinischer Einsatz</w:t>
       </w:r>
@@ -2769,7 +3196,7 @@
                     <pic:cNvPicPr preferRelativeResize="0"/>
                   </pic:nvPicPr>
                   <pic:blipFill>
-                    <a:blip r:embed="rId11"/>
+                    <a:blip r:embed="rId12"/>
                     <a:srcRect/>
                     <a:stretch>
                       <a:fillRect/>
@@ -2833,11 +3260,11 @@
         <w:t>6</w:t>
       </w:r>
       <w:r>
-        <w:t xml:space="preserve"> dargestellt ist, lässt sich in verschiedene Abschnitte unterteilen. Diese Abschnitte spiegeln dabei die Aktivierung der einzelnen Bereiche im Herzen wieder. Durch die zeitliche Verzögerung bei der Weiterleitung zwischen den Teilen des Herzens sind deren Signalimpulse zeitlich gut voneinander zu unterscheiden. Die Aktivität der Vorhöfe zeigt sich in der P-Welle. Die Zeit bis zum Start des QRS-Komplexes </w:t>
+        <w:t xml:space="preserve"> dargestellt ist, lässt sich in verschiedene Abschnitte unterteilen. Diese Abschnitte spiegeln dabei die Aktivierung der einzelnen Bereiche im Herz wieder. Durch die zeitliche Verzögerung bei der Weiterleitung zwischen den Teilen des Herzens sind deren Signalimpulse zeitlich gut voneinander zu unterscheiden. Die Aktivität der Vorhöfe zeigt sich in der P-Welle. Die Zeit bis zum Start des QRS-Komplexes gibt </w:t>
       </w:r>
       <w:r>
         <w:lastRenderedPageBreak/>
-        <w:t>gibt eine Aussage darüber, wie schnell das Aktivitätspotenzial von den Vorhöfen zu den Herzkammern weitergeleitet wird. Mit dem QRS-Abschnitt kann die Aktivierung der Herzkammern genauer beurteilt werden. Dabei sind die Amplituden der Q-, R- und S-Zacken individuell unterschiedlich und lassen Rückschlüsse auf den Zustand des Leitungssystems um den Herzmuskel zu. In der T-Welle wird dann die Abnahme des elektrischen Impulses vom Sinusknoten deutlich.</w:t>
+        <w:t>eine Aussage darüber, wie schnell das Aktivitätspotenzial von den Vorhöfen zu den Herzkammern weitergeleitet wird. Mit dem QRS-Abschnitt kann die Aktivierung der Herzkammern genauer beurteilt werden. Dabei sind die Amplituden der Q-, R- und S-Zacken individuell unterschiedlich und lassen Rückschlüsse auf den Zustand des Leitungssystems um den Herzmuskel zu. In der T-Welle wird dann die Abnahme des elektrischen Impulses vom Sinusknoten deutlich.</w:t>
       </w:r>
     </w:p>
     <w:p>
@@ -2854,105 +3281,25 @@
       <w:pPr>
         <w:pStyle w:val="berschrift1"/>
       </w:pPr>
-      <w:bookmarkStart w:id="5" w:name="_Toc187610955"/>
-      <w:r>
-        <w:lastRenderedPageBreak/>
-        <w:t>Schaltungskonzept</w:t>
-      </w:r>
-      <w:bookmarkEnd w:id="5"/>
-    </w:p>
-    <w:p>
-      <w:pPr>
-        <w:pStyle w:val="berschrift2"/>
-      </w:pPr>
-      <w:bookmarkStart w:id="6" w:name="_Toc187610956"/>
+      <w:bookmarkStart w:id="5" w:name="_Toc187692727"/>
       <w:r>
         <w:rPr>
           <w:noProof/>
         </w:rPr>
-        <w:drawing>
-          <wp:anchor distT="0" distB="0" distL="114300" distR="114300" simplePos="0" relativeHeight="251660288" behindDoc="0" locked="0" layoutInCell="1" allowOverlap="1" wp14:anchorId="2B4B9413" wp14:editId="4056225D">
-            <wp:simplePos x="0" y="0"/>
-            <wp:positionH relativeFrom="column">
-              <wp:posOffset>4229735</wp:posOffset>
-            </wp:positionH>
-            <wp:positionV relativeFrom="paragraph">
-              <wp:posOffset>2824038</wp:posOffset>
-            </wp:positionV>
-            <wp:extent cx="1905000" cy="1788795"/>
-            <wp:effectExtent l="0" t="0" r="0" b="1905"/>
-            <wp:wrapSquare wrapText="bothSides"/>
-            <wp:docPr id="1573169513" name="Grafik 2"/>
-            <wp:cNvGraphicFramePr>
-              <a:graphicFrameLocks xmlns:a="http://schemas.openxmlformats.org/drawingml/2006/main" noChangeAspect="1"/>
-            </wp:cNvGraphicFramePr>
-            <a:graphic xmlns:a="http://schemas.openxmlformats.org/drawingml/2006/main">
-              <a:graphicData uri="http://schemas.openxmlformats.org/drawingml/2006/picture">
-                <pic:pic xmlns:pic="http://schemas.openxmlformats.org/drawingml/2006/picture">
-                  <pic:nvPicPr>
-                    <pic:cNvPr id="1573169513" name="Grafik 2"/>
-                    <pic:cNvPicPr>
-                      <a:picLocks noChangeAspect="1" noChangeArrowheads="1"/>
-                    </pic:cNvPicPr>
-                  </pic:nvPicPr>
-                  <pic:blipFill rotWithShape="1">
-                    <a:blip r:embed="rId12">
-                      <a:extLst>
-                        <a:ext uri="{28A0092B-C50C-407E-A947-70E740481C1C}">
-                          <a14:useLocalDpi xmlns:a14="http://schemas.microsoft.com/office/drawing/2010/main" val="0"/>
-                        </a:ext>
-                      </a:extLst>
-                    </a:blip>
-                    <a:srcRect l="76" r="76" b="13709"/>
-                    <a:stretch/>
-                  </pic:blipFill>
-                  <pic:spPr bwMode="auto">
-                    <a:xfrm>
-                      <a:off x="0" y="0"/>
-                      <a:ext cx="1905000" cy="1788795"/>
-                    </a:xfrm>
-                    <a:prstGeom prst="rect">
-                      <a:avLst/>
-                    </a:prstGeom>
-                    <a:noFill/>
-                    <a:ln>
-                      <a:noFill/>
-                    </a:ln>
-                    <a:extLst>
-                      <a:ext uri="{53640926-AAD7-44D8-BBD7-CCE9431645EC}">
-                        <a14:shadowObscured xmlns:a14="http://schemas.microsoft.com/office/drawing/2010/main"/>
-                      </a:ext>
-                    </a:extLst>
-                  </pic:spPr>
-                </pic:pic>
-              </a:graphicData>
-            </a:graphic>
-            <wp14:sizeRelH relativeFrom="margin">
-              <wp14:pctWidth>0</wp14:pctWidth>
-            </wp14:sizeRelH>
-            <wp14:sizeRelV relativeFrom="margin">
-              <wp14:pctHeight>0</wp14:pctHeight>
-            </wp14:sizeRelV>
-          </wp:anchor>
-        </w:drawing>
-      </w:r>
-      <w:r>
-        <w:rPr>
-          <w:noProof/>
-        </w:rPr>
+        <w:lastRenderedPageBreak/>
         <mc:AlternateContent>
           <mc:Choice Requires="wps">
             <w:drawing>
-              <wp:anchor distT="0" distB="0" distL="114300" distR="114300" simplePos="0" relativeHeight="251670528" behindDoc="0" locked="0" layoutInCell="1" allowOverlap="1" wp14:anchorId="7A248022" wp14:editId="667A33EA">
+              <wp:anchor distT="0" distB="0" distL="114300" distR="114300" simplePos="0" relativeHeight="251670528" behindDoc="0" locked="0" layoutInCell="1" allowOverlap="1" wp14:anchorId="7A248022" wp14:editId="16D278B1">
                 <wp:simplePos x="0" y="0"/>
                 <wp:positionH relativeFrom="column">
-                  <wp:posOffset>-413385</wp:posOffset>
+                  <wp:posOffset>-409575</wp:posOffset>
                 </wp:positionH>
                 <wp:positionV relativeFrom="paragraph">
-                  <wp:posOffset>2260600</wp:posOffset>
+                  <wp:posOffset>2800350</wp:posOffset>
                 </wp:positionV>
-                <wp:extent cx="6467475" cy="635"/>
-                <wp:effectExtent l="0" t="0" r="0" b="0"/>
+                <wp:extent cx="6467475" cy="172720"/>
+                <wp:effectExtent l="0" t="0" r="9525" b="0"/>
                 <wp:wrapTopAndBottom/>
                 <wp:docPr id="1313352543" name="Textfeld 1"/>
                 <wp:cNvGraphicFramePr/>
@@ -2963,7 +3310,7 @@
                       <wps:spPr>
                         <a:xfrm>
                           <a:off x="0" y="0"/>
-                          <a:ext cx="6467475" cy="635"/>
+                          <a:ext cx="6467475" cy="172720"/>
                         </a:xfrm>
                         <a:prstGeom prst="rect">
                           <a:avLst/>
@@ -3017,18 +3364,21 @@
                         <a:prstTxWarp prst="textNoShape">
                           <a:avLst/>
                         </a:prstTxWarp>
-                        <a:spAutoFit/>
+                        <a:noAutofit/>
                       </wps:bodyPr>
                     </wps:wsp>
                   </a:graphicData>
                 </a:graphic>
+                <wp14:sizeRelV relativeFrom="margin">
+                  <wp14:pctHeight>0</wp14:pctHeight>
+                </wp14:sizeRelV>
               </wp:anchor>
             </w:drawing>
           </mc:Choice>
           <mc:Fallback>
             <w:pict>
-              <v:shape w14:anchorId="7A248022" id="_x0000_s1030" type="#_x0000_t202" style="position:absolute;left:0;text-align:left;margin-left:-32.55pt;margin-top:178pt;width:509.25pt;height:.05pt;z-index:251670528;visibility:visible;mso-wrap-style:square;mso-wrap-distance-left:9pt;mso-wrap-distance-top:0;mso-wrap-distance-right:9pt;mso-wrap-distance-bottom:0;mso-position-horizontal:absolute;mso-position-horizontal-relative:text;mso-position-vertical:absolute;mso-position-vertical-relative:text;v-text-anchor:top" o:gfxdata="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" stroked="f">
-                <v:textbox style="mso-fit-shape-to-text:t" inset="0,0,0,0">
+              <v:shape w14:anchorId="7A248022" id="_x0000_s1030" type="#_x0000_t202" style="position:absolute;left:0;text-align:left;margin-left:-32.25pt;margin-top:220.5pt;width:509.25pt;height:13.6pt;z-index:251670528;visibility:visible;mso-wrap-style:square;mso-height-percent:0;mso-wrap-distance-left:9pt;mso-wrap-distance-top:0;mso-wrap-distance-right:9pt;mso-wrap-distance-bottom:0;mso-position-horizontal:absolute;mso-position-horizontal-relative:text;mso-position-vertical:absolute;mso-position-vertical-relative:text;mso-height-percent:0;mso-height-relative:margin;v-text-anchor:top" o:gfxdata="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" stroked="f">
+                <v:textbox inset="0,0,0,0">
                   <w:txbxContent>
                     <w:p>
                       <w:pPr>
@@ -3073,17 +3423,20 @@
         </mc:AlternateContent>
       </w:r>
       <w:r>
+        <w:rPr>
+          <w:noProof/>
+        </w:rPr>
         <w:drawing>
-          <wp:anchor distT="0" distB="0" distL="114300" distR="114300" simplePos="0" relativeHeight="251663360" behindDoc="0" locked="0" layoutInCell="1" allowOverlap="1" wp14:anchorId="61DD5D5C" wp14:editId="167BDCD7">
+          <wp:anchor distT="0" distB="0" distL="114300" distR="114300" simplePos="0" relativeHeight="251663360" behindDoc="0" locked="0" layoutInCell="1" allowOverlap="1" wp14:anchorId="61DD5D5C" wp14:editId="2E593DEC">
             <wp:simplePos x="0" y="0"/>
             <wp:positionH relativeFrom="column">
-              <wp:posOffset>-413468</wp:posOffset>
+              <wp:posOffset>-581025</wp:posOffset>
             </wp:positionH>
             <wp:positionV relativeFrom="paragraph">
-              <wp:posOffset>1353</wp:posOffset>
+              <wp:posOffset>409575</wp:posOffset>
             </wp:positionV>
-            <wp:extent cx="6467475" cy="2202180"/>
-            <wp:effectExtent l="0" t="0" r="9525" b="7620"/>
+            <wp:extent cx="6828790" cy="2324735"/>
+            <wp:effectExtent l="0" t="0" r="0" b="0"/>
             <wp:wrapTopAndBottom/>
             <wp:docPr id="701517848" name="Grafik 1" descr="Ein Bild, das Text, Screenshot, Diagramm, Reihe enthält.&#10;&#10;Automatisch generierte Beschreibung"/>
             <wp:cNvGraphicFramePr>
@@ -3110,11 +3463,91 @@
                   <pic:spPr bwMode="auto">
                     <a:xfrm>
                       <a:off x="0" y="0"/>
-                      <a:ext cx="6467475" cy="2202180"/>
+                      <a:ext cx="6828790" cy="2324735"/>
                     </a:xfrm>
                     <a:prstGeom prst="rect">
                       <a:avLst/>
                     </a:prstGeom>
+                    <a:ln>
+                      <a:noFill/>
+                    </a:ln>
+                    <a:extLst>
+                      <a:ext uri="{53640926-AAD7-44D8-BBD7-CCE9431645EC}">
+                        <a14:shadowObscured xmlns:a14="http://schemas.microsoft.com/office/drawing/2010/main"/>
+                      </a:ext>
+                    </a:extLst>
+                  </pic:spPr>
+                </pic:pic>
+              </a:graphicData>
+            </a:graphic>
+            <wp14:sizeRelH relativeFrom="margin">
+              <wp14:pctWidth>0</wp14:pctWidth>
+            </wp14:sizeRelH>
+            <wp14:sizeRelV relativeFrom="margin">
+              <wp14:pctHeight>0</wp14:pctHeight>
+            </wp14:sizeRelV>
+          </wp:anchor>
+        </w:drawing>
+      </w:r>
+      <w:r>
+        <w:t>Schaltungskonzept</w:t>
+      </w:r>
+      <w:bookmarkEnd w:id="5"/>
+    </w:p>
+    <w:p>
+      <w:pPr>
+        <w:pStyle w:val="berschrift2"/>
+      </w:pPr>
+      <w:bookmarkStart w:id="6" w:name="_Toc187692728"/>
+      <w:r>
+        <w:rPr>
+          <w:noProof/>
+        </w:rPr>
+        <w:drawing>
+          <wp:anchor distT="0" distB="0" distL="114300" distR="114300" simplePos="0" relativeHeight="251660288" behindDoc="0" locked="0" layoutInCell="1" allowOverlap="1" wp14:anchorId="2B4B9413" wp14:editId="508AB399">
+            <wp:simplePos x="0" y="0"/>
+            <wp:positionH relativeFrom="column">
+              <wp:posOffset>4229735</wp:posOffset>
+            </wp:positionH>
+            <wp:positionV relativeFrom="paragraph">
+              <wp:posOffset>2824038</wp:posOffset>
+            </wp:positionV>
+            <wp:extent cx="1905000" cy="1788795"/>
+            <wp:effectExtent l="0" t="0" r="0" b="1905"/>
+            <wp:wrapSquare wrapText="bothSides"/>
+            <wp:docPr id="1573169513" name="Grafik 2"/>
+            <wp:cNvGraphicFramePr>
+              <a:graphicFrameLocks xmlns:a="http://schemas.openxmlformats.org/drawingml/2006/main" noChangeAspect="1"/>
+            </wp:cNvGraphicFramePr>
+            <a:graphic xmlns:a="http://schemas.openxmlformats.org/drawingml/2006/main">
+              <a:graphicData uri="http://schemas.openxmlformats.org/drawingml/2006/picture">
+                <pic:pic xmlns:pic="http://schemas.openxmlformats.org/drawingml/2006/picture">
+                  <pic:nvPicPr>
+                    <pic:cNvPr id="1573169513" name="Grafik 2"/>
+                    <pic:cNvPicPr>
+                      <a:picLocks noChangeAspect="1" noChangeArrowheads="1"/>
+                    </pic:cNvPicPr>
+                  </pic:nvPicPr>
+                  <pic:blipFill rotWithShape="1">
+                    <a:blip r:embed="rId14">
+                      <a:extLst>
+                        <a:ext uri="{28A0092B-C50C-407E-A947-70E740481C1C}">
+                          <a14:useLocalDpi xmlns:a14="http://schemas.microsoft.com/office/drawing/2010/main" val="0"/>
+                        </a:ext>
+                      </a:extLst>
+                    </a:blip>
+                    <a:srcRect l="76" r="76" b="13709"/>
+                    <a:stretch/>
+                  </pic:blipFill>
+                  <pic:spPr bwMode="auto">
+                    <a:xfrm>
+                      <a:off x="0" y="0"/>
+                      <a:ext cx="1905000" cy="1788795"/>
+                    </a:xfrm>
+                    <a:prstGeom prst="rect">
+                      <a:avLst/>
+                    </a:prstGeom>
+                    <a:noFill/>
                     <a:ln>
                       <a:noFill/>
                     </a:ln>
@@ -3290,13 +3723,52 @@
         <w:t>, der in Abbildung 8 zu sehen ist</w:t>
       </w:r>
       <w:r>
-        <w:t>. Die beiden Eingangsspannungen der Elektroden werden dabei zunächst symmetrisch</w:t>
+        <w:t>. Die beiden Eingangsspannungen der Elektroden</w:t>
+      </w:r>
+      <w:r>
+        <w:t xml:space="preserve"> U</w:t>
+      </w:r>
+      <w:r>
+        <w:rPr>
+          <w:vertAlign w:val="subscript"/>
+        </w:rPr>
+        <w:t>e1</w:t>
+      </w:r>
+      <w:r>
+        <w:t xml:space="preserve"> und U</w:t>
+      </w:r>
+      <w:r>
+        <w:rPr>
+          <w:vertAlign w:val="subscript"/>
+        </w:rPr>
+        <w:t>e2</w:t>
+      </w:r>
+      <w:r>
+        <w:t xml:space="preserve"> werden dabei zunächst symmetrisch</w:t>
       </w:r>
       <w:r>
         <w:t>,</w:t>
       </w:r>
       <w:r>
-        <w:t xml:space="preserve"> nicht invertierend verstärkt. Dadurch findet eine Potenzialtrennung  statt, die sicherstellt, dass die Spannungen innerhalb der Schaltung nicht versehentlich auf die Elektroden übertragen werden. Der zweite Teil befindet sich ein Differenzverstärker, der am Ausgang die Potenzialdifferenz zwischen den beiden Eingangsspannungen ausgibt. Die Verstärkung ist hier mit v = 1 gewählt, um die Verstärkung des Signals den folgenden Verstärkerstufen zu überlassen. Die Ausgangsspannungen U</w:t>
+        <w:t xml:space="preserve"> nicht invertierend verstärkt. Dadurch findet eine Potenzialtrennung  statt, die sicherstellt, dass die Spannungen innerhalb der Schaltung nicht </w:t>
+      </w:r>
+      <w:r>
+        <w:t>unbeabsichtigt</w:t>
+      </w:r>
+      <w:r>
+        <w:t xml:space="preserve"> auf die Elektroden übertragen werden. </w:t>
+      </w:r>
+      <w:r>
+        <w:t>Im</w:t>
+      </w:r>
+      <w:r>
+        <w:t xml:space="preserve"> zweite</w:t>
+      </w:r>
+      <w:r>
+        <w:t>n</w:t>
+      </w:r>
+      <w:r>
+        <w:t xml:space="preserve"> Teil befindet sich ein Differenzverstärker, der am Ausgang die Potenzialdifferenz zwischen den beiden Eingangsspannungen ausgibt. Die Verstärkung ist hier mit v = 1 gewählt, um die Verstärkung des Signals den folgenden Verstärkerstufen zu überlassen. Die Ausgangsspannungen U</w:t>
       </w:r>
       <w:r>
         <w:rPr>
@@ -3881,25 +4353,19 @@
     </w:tbl>
     <w:p>
       <w:r>
-        <w:t>Beim Differenzverstärker</w:t>
-      </w:r>
-      <w:r>
-        <w:t xml:space="preserve"> bei den gleichen Widerstandswerten R4 bis R7</w:t>
-      </w:r>
-      <w:r>
-        <w:t xml:space="preserve"> lässt sich die Ausgangsspannung</w:t>
+        <w:t xml:space="preserve">Beim Differenzverstärker </w:t>
+      </w:r>
+      <w:r>
+        <w:t>mit</w:t>
+      </w:r>
+      <w:r>
+        <w:t xml:space="preserve"> den gleichen Widerstandswerten R4 bis R7 lässt sich die Ausgangsspannung</w:t>
       </w:r>
       <w:r>
         <w:t xml:space="preserve"> dann ebenso wie die Ausgangsspannung des gesamten Instrumentenverstärkers</w:t>
       </w:r>
       <w:r>
-        <w:t xml:space="preserve"> mit Gleichung</w:t>
-      </w:r>
-      <w:r>
-        <w:t xml:space="preserve"> (3)</w:t>
-      </w:r>
-      <w:r>
-        <w:t xml:space="preserve"> berechnen. </w:t>
+        <w:t xml:space="preserve"> mit Gleichung (3) berechnen. </w:t>
       </w:r>
       <w:r>
         <w:t>[</w:t>
@@ -4150,7 +4616,7 @@
       <w:pPr>
         <w:pStyle w:val="berschrift2"/>
       </w:pPr>
-      <w:bookmarkStart w:id="7" w:name="_Toc187610957"/>
+      <w:bookmarkStart w:id="7" w:name="_Toc187692729"/>
       <w:r>
         <w:rPr>
           <w:noProof/>
@@ -4181,7 +4647,7 @@
                     </pic:cNvPicPr>
                   </pic:nvPicPr>
                   <pic:blipFill rotWithShape="1">
-                    <a:blip r:embed="rId14" cstate="print">
+                    <a:blip r:embed="rId15" cstate="print">
                       <a:extLst>
                         <a:ext uri="{28A0092B-C50C-407E-A947-70E740481C1C}">
                           <a14:useLocalDpi xmlns:a14="http://schemas.microsoft.com/office/drawing/2010/main" val="0"/>
@@ -4369,23 +4835,41 @@
         </mc:AlternateContent>
       </w:r>
       <w:r>
-        <w:t xml:space="preserve">Die </w:t>
-      </w:r>
-      <w:r>
-        <w:t>zweite</w:t>
-      </w:r>
-      <w:r>
-        <w:t xml:space="preserve"> Verstärkerstufe besteht aus einem einfachen nicht invertierenden Verstärker. Er verstärkt die sehr geringe Differenzspannung zwischen den Elektroden im Bereich von unter 10 mV mit einem Verstärkungsfaktor von v =101. Die Verstärkung berechnet sich mit der Gleichung </w:t>
+        <w:t xml:space="preserve">Die zweite Verstärkerstufe besteht aus einem einfachen nicht invertierenden Verstärker. Er verstärkt die sehr geringe Differenzspannung zwischen den Elektroden im Bereich von unter 10 mV mit einem Verstärkungsfaktor von v =101. Die Verstärkung berechnet sich mit Gleichung </w:t>
       </w:r>
       <w:r>
         <w:t>(4)</w:t>
       </w:r>
       <w:r>
-        <w:t xml:space="preserve"> für den nicht invertierenden Verstärker. Die Differenzspannung wird unabhängig vom Instrumentenverstärker durchgeführt, um beim Testen die Verstärkung </w:t>
+        <w:t xml:space="preserve"> für den nicht invertierenden Verstärker. Die Differenzspannung wird unabhängig vom Instrument</w:t>
+      </w:r>
+      <w:r>
+        <w:t>ations</w:t>
+      </w:r>
+      <w:r>
+        <w:t xml:space="preserve">verstärker durchgeführt, um beim Testen die Verstärkung </w:t>
       </w:r>
       <w:r>
         <w:lastRenderedPageBreak/>
-        <w:t>einfacher einstellen zu können, falls dazu Bedarf besteht. Der Ausgang des Vorverstärkers ist mit einer Koppelkapazität an das darauf folgende Filter angeschlossen, um Gleichspannungsanteile im Signal zu eliminieren. [10]</w:t>
+        <w:t xml:space="preserve">einfacher einstellen zu können, falls dazu Bedarf besteht. Der Ausgang des Vorverstärkers ist mit einer Koppelkapazität </w:t>
+      </w:r>
+      <w:r>
+        <w:t xml:space="preserve">mit dem </w:t>
+      </w:r>
+      <w:r>
+        <w:t>darauf folgende</w:t>
+      </w:r>
+      <w:r>
+        <w:t>n</w:t>
+      </w:r>
+      <w:r>
+        <w:t xml:space="preserve"> Filter </w:t>
+      </w:r>
+      <w:r>
+        <w:t>verbunden</w:t>
+      </w:r>
+      <w:r>
+        <w:t>, um Gleichspannungsanteile im Signal zu eliminieren. [10]</w:t>
       </w:r>
     </w:p>
     <w:tbl>
@@ -4620,7 +5104,7 @@
       <w:pPr>
         <w:pStyle w:val="berschrift2"/>
       </w:pPr>
-      <w:bookmarkStart w:id="8" w:name="_Toc187610958"/>
+      <w:bookmarkStart w:id="8" w:name="_Toc187692730"/>
       <w:r>
         <w:t>Tiefpass-Filter</w:t>
       </w:r>
@@ -4800,7 +5284,7 @@
                     </pic:cNvPicPr>
                   </pic:nvPicPr>
                   <pic:blipFill rotWithShape="1">
-                    <a:blip r:embed="rId14" cstate="print">
+                    <a:blip r:embed="rId15" cstate="print">
                       <a:extLst>
                         <a:ext uri="{28A0092B-C50C-407E-A947-70E740481C1C}">
                           <a14:useLocalDpi xmlns:a14="http://schemas.microsoft.com/office/drawing/2010/main" val="0"/>
@@ -4847,13 +5331,28 @@
         <w:t>Teil der Schaltung</w:t>
       </w:r>
       <w:r>
-        <w:t xml:space="preserve"> ist ein Butterworth-Filter 3. Ordnung und dient dazu, hochfrequentes Rauschen und vor allem die Netzfrequenz von 50 Hz aus dem sehr niederfrequenten Spannungssignal herauszufiltern. Dafür wird ein vergleichsweise steiles Filter mit einer Steigung von -40 dB pro Dekade verwendet, um sicherzustellen, dass die Netzfrequenz gut herausgefiltert wird. Im Durchlassbereich wird das Signal um etwa 9 dB gedämpft. Diese Dämpfung wird durch eine weitere Verstärkerstufe ausgeglichen. Die Grenzfrequenz liegt bei 9 Hz, bei der Netzfrequenz von 50 Hz ist eine Dämpfung von -44 dB erkennbar. Die Filterwirkung ist insgesamt ausreichend, um ein mehr oder weniger bereinigtes Signal bei vertretbarer Komplexität des Filters zu erhalten. Allerdings wurde eine unterschiedliche Amplitude der Netzfrequenz in den Spannungsverläufen der verschiedenen Ableitungen betrachtet, weshalb bei der Konsistenz der gemessenen Verläufe noch Optimierungspotenzial besteht. [11]</w:t>
+        <w:t xml:space="preserve"> ist ein Butterworth-Filter 3. Ordnung und dient dazu, hochfrequentes Rauschen und vor allem die Netzfrequenz von 50 Hz aus dem sehr niederfrequenten Spannungssignal herauszufiltern. Dafür wird ein vergleichsweise steiles Filter mit einer Steigung von -40 dB pro Dekade verwendet, um sicherzustellen, dass die Netzfrequenz herausgefiltert wird. Im Durchlassbereich wird das Signal um etwa </w:t>
+      </w:r>
+      <w:r>
+        <w:t>1</w:t>
+      </w:r>
+      <w:r>
+        <w:t xml:space="preserve"> dB gedämpft. Die </w:t>
+      </w:r>
+      <w:r>
+        <w:t>3 dB-</w:t>
+      </w:r>
+      <w:r>
+        <w:t>Grenzfrequenz liegt bei 9 Hz, bei der Netzfrequenz von 50 Hz ist eine Dämpfung von -44 dB erkennbar. Die Filterwirkung ist insgesamt ausreichend, um ein mehr oder weniger bereinigtes Signal bei vertretbarer Komplexität des Filters zu erhalten. Allerdings wurde eine unterschiedliche Amplitude der Netzfrequenz in den Spannungsverläufen der verschiedenen Ableitungen betrachtet, weshalb bei der Konsistenz der gemessenen Verläufe noch Optimierungspotenzial besteht. [11]</w:t>
       </w:r>
     </w:p>
     <w:p>
       <w:r>
+        <w:rPr>
+          <w:noProof/>
+        </w:rPr>
         <w:drawing>
-          <wp:anchor distT="0" distB="0" distL="114300" distR="114300" simplePos="0" relativeHeight="251677696" behindDoc="0" locked="0" layoutInCell="1" allowOverlap="1" wp14:anchorId="1EC66D3F" wp14:editId="155F1EED">
+          <wp:anchor distT="0" distB="0" distL="114300" distR="114300" simplePos="0" relativeHeight="251677696" behindDoc="0" locked="0" layoutInCell="1" allowOverlap="1" wp14:anchorId="1EC66D3F" wp14:editId="5BF53024">
             <wp:simplePos x="0" y="0"/>
             <wp:positionH relativeFrom="column">
               <wp:posOffset>-504825</wp:posOffset>
@@ -4876,7 +5375,7 @@
                     <pic:cNvPicPr/>
                   </pic:nvPicPr>
                   <pic:blipFill rotWithShape="1">
-                    <a:blip r:embed="rId15" cstate="print">
+                    <a:blip r:embed="rId16" cstate="print">
                       <a:extLst>
                         <a:ext uri="{28A0092B-C50C-407E-A947-70E740481C1C}">
                           <a14:useLocalDpi xmlns:a14="http://schemas.microsoft.com/office/drawing/2010/main" val="0"/>
@@ -4959,7 +5458,7 @@
       <w:pPr>
         <w:pStyle w:val="berschrift2"/>
       </w:pPr>
-      <w:bookmarkStart w:id="9" w:name="_Toc187610959"/>
+      <w:bookmarkStart w:id="9" w:name="_Toc187692731"/>
       <w:r>
         <w:lastRenderedPageBreak/>
         <w:t>Nachverstärker</w:t>
@@ -5106,6 +5605,9 @@
         </mc:AlternateContent>
       </w:r>
       <w:r>
+        <w:rPr>
+          <w:noProof/>
+        </w:rPr>
         <w:drawing>
           <wp:anchor distT="0" distB="0" distL="114300" distR="114300" simplePos="0" relativeHeight="251664384" behindDoc="0" locked="0" layoutInCell="1" allowOverlap="1" wp14:anchorId="2282638A" wp14:editId="45B2C713">
             <wp:simplePos x="0" y="0"/>
@@ -5170,7 +5672,19 @@
         </w:drawing>
       </w:r>
       <w:r>
-        <w:t xml:space="preserve">Ein weiterer nicht invertierender Verstärker gleicht die Dämpfung des Tiefpass-Filters aus und verstärkt die resultierende Spannungsamplitude in einen Spannungsbereich von ein bis zwei Volt. Der Verstärkungsfaktor von v = 47 berechnet sich wieder mit der Gleichung </w:t>
+        <w:t xml:space="preserve">Ein weiterer nicht invertierender Verstärker gleicht die Dämpfung des Tiefpass-Filters aus und verstärkt die resultierende Spannungsamplitude in einen Spannungsbereich von </w:t>
+      </w:r>
+      <w:r>
+        <w:t>1</w:t>
+      </w:r>
+      <w:r>
+        <w:t xml:space="preserve"> bis </w:t>
+      </w:r>
+      <w:r>
+        <w:t>2</w:t>
+      </w:r>
+      <w:r>
+        <w:t xml:space="preserve"> Volt. Der Verstärkungsfaktor von v = 47 berechnet sich wieder mit der Gleichung </w:t>
       </w:r>
       <w:r>
         <w:t xml:space="preserve">(4) </w:t>
@@ -5411,7 +5925,7 @@
       <w:pPr>
         <w:pStyle w:val="berschrift2"/>
       </w:pPr>
-      <w:bookmarkStart w:id="10" w:name="_Toc187610960"/>
+      <w:bookmarkStart w:id="10" w:name="_Toc187692732"/>
       <w:r>
         <w:rPr>
           <w:noProof/>
@@ -5549,6 +6063,9 @@
         </mc:AlternateContent>
       </w:r>
       <w:r>
+        <w:rPr>
+          <w:noProof/>
+        </w:rPr>
         <w:drawing>
           <wp:anchor distT="0" distB="0" distL="114300" distR="114300" simplePos="0" relativeHeight="251680768" behindDoc="0" locked="0" layoutInCell="1" allowOverlap="1" wp14:anchorId="0BB814EC" wp14:editId="57646090">
             <wp:simplePos x="0" y="0"/>
@@ -5573,7 +6090,7 @@
                     <pic:cNvPicPr/>
                   </pic:nvPicPr>
                   <pic:blipFill rotWithShape="1">
-                    <a:blip r:embed="rId16">
+                    <a:blip r:embed="rId17">
                       <a:extLst>
                         <a:ext uri="{28A0092B-C50C-407E-A947-70E740481C1C}">
                           <a14:useLocalDpi xmlns:a14="http://schemas.microsoft.com/office/drawing/2010/main" val="0"/>
@@ -5625,7 +6142,13 @@
         <w:t>13</w:t>
       </w:r>
       <w:r>
-        <w:t xml:space="preserve"> dargestellt, werden die Pins in den Schalterstellungen dann so verbunden, dass je zwei von drei Elektroden auf die Ausgangspins geschaltet werden und alle drei Elektrodenkonfigurationen einstellbar sind. Die Schalterstellungen und Ableitungen sind in Tabelle </w:t>
+        <w:t xml:space="preserve"> dargestellt, werden die Pins in den Schalterstellungen dann so verbunden, dass je zwei von drei Elektroden auf die Ausgangspins geschaltet werden und alle drei Elektrodenkonfigurationen einstellbar sind. Die Schalter</w:t>
+      </w:r>
+      <w:r>
+        <w:t>-S</w:t>
+      </w:r>
+      <w:r>
+        <w:t xml:space="preserve">tellungen und Ableitungen sind in Tabelle </w:t>
       </w:r>
       <w:r>
         <w:t>1</w:t>
@@ -6080,7 +6603,7 @@
       <w:pPr>
         <w:pStyle w:val="berschrift2"/>
       </w:pPr>
-      <w:bookmarkStart w:id="11" w:name="_Toc187610961"/>
+      <w:bookmarkStart w:id="11" w:name="_Toc187692733"/>
       <w:r>
         <w:lastRenderedPageBreak/>
         <w:t>Entwicklung des Layouts</w:t>
@@ -6089,7 +6612,19 @@
     </w:p>
     <w:p>
       <w:r>
-        <w:t xml:space="preserve">Die Entwicklung des Layouts wurde mit der Software Eagle vorgenommen. Dabei wurde besondere Rücksicht auf die Breite und Entfernungen der Verbindungen genommen, um Störungen, parasitäre Effekte und die Anfälligkeit für Beschädigungen zu verringern. Im Allgemeinen wurden SMD-Bauteile im M0805-Format verwendet. Die Operationsverstärker der Baureihe Texas Instruments TL074 wurden als THT-Bauelemente auf Sockeln montiert, um sie im Schadensfall möglichst einfach austauschen zu können. In direkter Nähe zu den Pins der Spannungsversorgung wurden Bypass-Kondensatoren von 100 </w:t>
+        <w:t xml:space="preserve">Die Entwicklung des Layouts wurde mit der Software Eagle vorgenommen. Dabei wurde besondere Rücksicht auf die Breite und Entfernungen der </w:t>
+      </w:r>
+      <w:r>
+        <w:t>Leitungswege</w:t>
+      </w:r>
+      <w:r>
+        <w:t xml:space="preserve"> genommen, um Störungen, parasitäre Effekte und die Anfälligkeit für Beschädigungen zu verringern. Im Allgemeinen wurden SMD-Bauteile im M0805-Format verwendet. Die Operationsverstärker der Baureihe Texas Instruments TL074 wurden als THT-Bauelemente auf Sockeln montiert, um sie im Schadensfall möglichst einfach austauschen zu können. In direkter Nähe zu den Pins der Spannungsversorgung wurden Bypass-Kondensatoren </w:t>
+      </w:r>
+      <w:r>
+        <w:t xml:space="preserve">mit einer Kapazität </w:t>
+      </w:r>
+      <w:r>
+        <w:t xml:space="preserve">von 100 </w:t>
       </w:r>
       <w:proofErr w:type="spellStart"/>
       <w:r>
@@ -6116,7 +6651,7 @@
           <w:noProof/>
         </w:rPr>
         <w:drawing>
-          <wp:inline distT="0" distB="0" distL="0" distR="0" wp14:anchorId="1306682E" wp14:editId="5AB04B69">
+          <wp:inline distT="0" distB="0" distL="0" distR="0" wp14:anchorId="1306682E" wp14:editId="3AD6C29F">
             <wp:extent cx="5552440" cy="4524046"/>
             <wp:effectExtent l="0" t="0" r="0" b="0"/>
             <wp:docPr id="1207024794" name="Grafik 3"/>
@@ -6133,7 +6668,7 @@
                     </pic:cNvPicPr>
                   </pic:nvPicPr>
                   <pic:blipFill rotWithShape="1">
-                    <a:blip r:embed="rId17" cstate="print">
+                    <a:blip r:embed="rId18" cstate="print">
                       <a:extLst>
                         <a:ext uri="{28A0092B-C50C-407E-A947-70E740481C1C}">
                           <a14:useLocalDpi xmlns:a14="http://schemas.microsoft.com/office/drawing/2010/main" val="0"/>
@@ -6210,7 +6745,7 @@
       <w:pPr>
         <w:pStyle w:val="berschrift1"/>
       </w:pPr>
-      <w:bookmarkStart w:id="12" w:name="_Toc187610962"/>
+      <w:bookmarkStart w:id="12" w:name="_Toc187692734"/>
       <w:r>
         <w:lastRenderedPageBreak/>
         <w:t>Ergebnisse</w:t>
@@ -6221,7 +6756,7 @@
       <w:pPr>
         <w:pStyle w:val="berschrift2"/>
       </w:pPr>
-      <w:bookmarkStart w:id="13" w:name="_Toc187610963"/>
+      <w:bookmarkStart w:id="13" w:name="_Toc187692735"/>
       <w:r>
         <w:t>Testen des EKGs</w:t>
       </w:r>
@@ -6235,12 +6770,48 @@
         <w:t>15</w:t>
       </w:r>
       <w:r>
-        <w:t xml:space="preserve"> zu sehen ist. Dabei wurde die AC-Kopplung des Oszilloskops genutzt, weil diese einen Spannungsverlauf ergibt, der wesentlich näher an professionellen EKGs liegt. Dieser Modus schaltet eine Kapazität in Reihe an den Eingang des Oszilloskops. Allerdings konnte dieser Effekt trotz dem Einbauen einer Ausgangskapazität nicht in die Schaltung integriert werden.</w:t>
+        <w:t xml:space="preserve"> zu sehen ist. Dabei wurde die AC-Kopplung des Oszilloskops genutzt, weil diese einen Spannungsverlauf ergibt, der </w:t>
+      </w:r>
+      <w:r>
+        <w:t>am</w:t>
+      </w:r>
+      <w:r>
+        <w:t xml:space="preserve"> </w:t>
+      </w:r>
+      <w:r>
+        <w:t xml:space="preserve">nächsten </w:t>
+      </w:r>
+      <w:r>
+        <w:t xml:space="preserve">an professionellen EKGs liegt. Dieser Modus schaltet eine Kapazität in Reihe an den Eingang des Oszilloskops. Allerdings konnte dieser Effekt trotz dem Einbau einer Ausgangskapazität nicht </w:t>
+      </w:r>
+      <w:r>
+        <w:t xml:space="preserve">direkt </w:t>
+      </w:r>
+      <w:r>
+        <w:t>in die Schaltung integriert werden.</w:t>
       </w:r>
     </w:p>
     <w:p>
       <w:r>
-        <w:t xml:space="preserve">Hier wird die Einthoven-Ableitung I gemessen, also die Differenzspannung zwischen den Elektroden an den beiden Handgelenken. Die P-Welle und der QRS-Komplex liegen dabei in Intervallen von 100 </w:t>
+        <w:t>Hier wird die Einthoven-Ableitung I gemessen, also die Differenzspannung zwischen den Elektroden an den beiden Handgelenken. Die</w:t>
+      </w:r>
+      <w:r>
+        <w:t xml:space="preserve"> Breite der</w:t>
+      </w:r>
+      <w:r>
+        <w:t xml:space="preserve"> P-Welle und de</w:t>
+      </w:r>
+      <w:r>
+        <w:t>s</w:t>
+      </w:r>
+      <w:r>
+        <w:t xml:space="preserve"> QRS-Komplex</w:t>
+      </w:r>
+      <w:r>
+        <w:t>es</w:t>
+      </w:r>
+      <w:r>
+        <w:t xml:space="preserve"> liegen dabei in Intervallen von 100 </w:t>
       </w:r>
       <w:proofErr w:type="spellStart"/>
       <w:r>
@@ -6286,7 +6857,7 @@
                     <pic:cNvPicPr preferRelativeResize="0"/>
                   </pic:nvPicPr>
                   <pic:blipFill>
-                    <a:blip r:embed="rId18"/>
+                    <a:blip r:embed="rId19"/>
                     <a:srcRect/>
                     <a:stretch>
                       <a:fillRect/>
@@ -6342,7 +6913,7 @@
       <w:pPr>
         <w:pStyle w:val="berschrift2"/>
       </w:pPr>
-      <w:bookmarkStart w:id="14" w:name="_Toc187610964"/>
+      <w:bookmarkStart w:id="14" w:name="_Toc187692736"/>
       <w:r>
         <w:t>Vergleich mit dem AD8232</w:t>
       </w:r>
@@ -6350,11 +6921,23 @@
     </w:p>
     <w:p>
       <w:r>
-        <w:t>Die Elektroden und der Anschluss der Elektroden an einen Klinkenstecker sind Teil eines Kits, das ebenfalls eine grundlegende EKG-Schaltung auf Basis des Analog Devices AD8232. Dieser Chip, der auf einer Leiterplatte verschaltet ist, bedient sich intern dem gleichen Prinzip wie die in diesem Projekt unabhängig davon erstellte Schaltung. Dabei sind verschiedene Ver</w:t>
+        <w:t>Die Elektroden und der Anschluss der Elektroden an eine</w:t>
+      </w:r>
+      <w:r>
+        <w:t>m</w:t>
+      </w:r>
+      <w:r>
+        <w:t xml:space="preserve"> Klinkenstecker sind Teil eines Kits, das ebenfalls eine grundlegende EKG-Schaltung auf Basis des Analog Devices AD8232</w:t>
+      </w:r>
+      <w:r>
+        <w:t xml:space="preserve"> enthält</w:t>
+      </w:r>
+      <w:r>
+        <w:t xml:space="preserve">. Dieser Chip, der auf einer Leiterplatte verschaltet ist, bedient sich intern dem gleichen </w:t>
       </w:r>
       <w:r>
         <w:lastRenderedPageBreak/>
-        <w:t xml:space="preserve">stärkerstufen und Filter verbaut, um ein möglichst rauscharmes Signal zu generieren. Die Leiterplatte bietet zusätzliche Pins für ein </w:t>
+        <w:t xml:space="preserve">Prinzip wie die in diesem Projekt unabhängig davon erstellte Schaltung. Dabei sind verschiedene Verstärkerstufen und Filter verbaut, um ein möglichst rauscharmes Signal zu generieren. Die Leiterplatte bietet zusätzliche Pins für ein </w:t>
       </w:r>
       <w:proofErr w:type="spellStart"/>
       <w:r>
@@ -6367,14 +6950,35 @@
     </w:p>
     <w:p>
       <w:r>
-        <w:t>Beim Vergleich der beiden Schaltungen fällt auf, dass die in diesem Projekt entwickelte Schaltung ein deutlicheres 50 Hz-Rauschen enthält, was sich vor allem unterschiedlich stark in den unterschiedlichen Ableitungen zeigt. Die Schaltung ist also über die Ableitungen weniger konsistent gegenüber Störungen. Außerdem ist die Spannungsamplitude der selbst entwickelten Schaltung etwa doppelt so groß wie die der gekauften Leiterplatte.</w:t>
+        <w:t xml:space="preserve">Beim Vergleich der beiden Schaltungen fällt auf, dass die in diesem Projekt entwickelte Schaltung ein deutlicheres 50 Hz-Rauschen enthält, was sich vor allem unterschiedlich stark in den unterschiedlichen Ableitungen zeigt. Die Schaltung ist also über die Ableitungen </w:t>
+      </w:r>
+      <w:r>
+        <w:t xml:space="preserve">hinweg </w:t>
+      </w:r>
+      <w:r>
+        <w:t xml:space="preserve">weniger konsistent gegenüber Störungen. </w:t>
+      </w:r>
+      <w:r>
+        <w:t>D</w:t>
+      </w:r>
+      <w:r>
+        <w:t xml:space="preserve">ie Spannungsamplitude der selbst entwickelten Schaltung </w:t>
+      </w:r>
+      <w:r>
+        <w:t xml:space="preserve">ist </w:t>
+      </w:r>
+      <w:r>
+        <w:t>etwa doppelt so groß wie die der gekauften Leiterplatte.</w:t>
+      </w:r>
+      <w:r>
+        <w:t xml:space="preserve"> Die Verläufe der beiden Schaltungen sind aber insgesamt sehr ähnlich.</w:t>
       </w:r>
     </w:p>
     <w:p>
       <w:pPr>
         <w:pStyle w:val="berschrift2"/>
       </w:pPr>
-      <w:bookmarkStart w:id="15" w:name="_Toc187610965"/>
+      <w:bookmarkStart w:id="15" w:name="_Toc187692737"/>
       <w:r>
         <w:t>Optimierungen</w:t>
       </w:r>
@@ -6382,7 +6986,7 @@
     </w:p>
     <w:p>
       <w:r>
-        <w:t>Zur weiteren Optimierung der Schaltung und der EKG-Kurve könnte zunächst das Filter betrachtet werden. Wie bereits zuvor erwähnt, sind die Störungen mit Netzfrequenz immer noch in der Spannungskurve sichtbar. Dazu könnte man ein steileres Filter zum Einsatz kommen oder das Signal zusätzlich eine Bandsperre durchlaufen, die die spezifische Netzfrequenz von 50 Hz noch besser aus dem Signal herausfiltert. Eine weitere Möglichkeit zur Filterung wäre die digitale Signalverarbeitung mit einem Mikrocontroller, bei der die Filterwirkung im Code angepasst werden könnte. Außerdem könnte ein Gehäuse als Abschirmung dienen, sodass die Störfrequenzen die Schaltung gar nicht erst beeinflussen können.</w:t>
+        <w:t>Zur weiteren Optimierung der Schaltung und der EKG-Kurve könnte zunächst das Filter betrachtet werden. Wie bereits zuvor erwähnt, sind die Störungen mit Netzfrequenz immer noch in der Spannungskurve sichtbar. Dazu könnte ein steileres Filter zum Einsatz kommen oder das Signal zusätzlich eine Bandsperre durchlaufen, die die spezifische Netzfrequenz von 50 Hz noch besser aus dem Signal herausfiltert. Eine weitere Möglichkeit zur Filterung wäre die digitale Signalverarbeitung mit einem Mikrocontroller, bei der die Filterwirkung im Code angepasst werden könnte. Außerdem könnte ein Gehäuse als Abschirmung dienen, sodass die Störfrequenzen die Schaltung gar nicht erst beeinflussen können.</w:t>
       </w:r>
     </w:p>
     <w:p>
@@ -6402,7 +7006,7 @@
       <w:pPr>
         <w:pStyle w:val="berschrift2"/>
       </w:pPr>
-      <w:bookmarkStart w:id="16" w:name="_Toc187610966"/>
+      <w:bookmarkStart w:id="16" w:name="_Toc187692738"/>
       <w:r>
         <w:t>Erkenntnisse</w:t>
       </w:r>
@@ -6410,12 +7014,30 @@
     </w:p>
     <w:p>
       <w:r>
-        <w:t>Bei der Analyse von ähnlichen Schaltungskonzepten wurde schnell deutlich, dass selbst mit einfachen Schaltungsblöcken wie Verstärkern und Filtern ein medizinisch einsetzbares Gerät realisierbar ist, das viele wertvolle Aussagen liefert den Zustand des menschlichen Körpers liefert. Außerdem wurde klar, wie sehr die Netzfrequenz Einfluss auf die Umwelt hat. Sie kann sogar auf der menschlichen Haut gemessen werden und kann biometrische Messungen stark beeinflussen.</w:t>
+        <w:t xml:space="preserve">Bei der Analyse von ähnlichen Schaltungskonzepten wurde schnell deutlich, dass selbst mit einfachen Schaltungsblöcken wie </w:t>
+      </w:r>
+      <w:r>
+        <w:t xml:space="preserve">rudimentären </w:t>
+      </w:r>
+      <w:r>
+        <w:t xml:space="preserve">Verstärkern und Filtern ein medizinisch einsetzbares Gerät realisierbar ist, das viele wertvolle Aussagen </w:t>
+      </w:r>
+      <w:r>
+        <w:t>über</w:t>
+      </w:r>
+      <w:r>
+        <w:t xml:space="preserve"> den Zustand des menschlichen Körpers liefert. Außerdem wurde klar, wie sehr die Netzfrequenz Einfluss auf die Umwelt hat. Sie kann sogar auf der menschlichen Haut gemessen werden und kann biometrische Messungen stark beeinflussen.</w:t>
       </w:r>
     </w:p>
     <w:p>
       <w:r>
-        <w:t>Ein weiterer interessanter Aspekt ist, dass der menschliche Körper, ähnlich einer Maschine, mit Strom funktioniert und diesen sogar selbst erzeugt. Ohne die elektrischen Impulse wäre kein Herzschlag möglich. Diese Ströme sind vergleichsweise klein und können sehr stark positiv oder negativ durch äußere Einflüsse manipuliert werden.</w:t>
+        <w:t xml:space="preserve">Ein weiterer interessanter Aspekt ist, dass der menschliche Körper, ähnlich einer Maschine, mit Strom funktioniert und diesen sogar selbst erzeugt. Ohne die elektrischen Impulse wäre kein Herzschlag </w:t>
+      </w:r>
+      <w:r>
+        <w:t xml:space="preserve">und damit auch kein Leben </w:t>
+      </w:r>
+      <w:r>
+        <w:t>möglich. Diese Ströme sind vergleichsweise klein und können sehr stark positiv oder negativ durch äußere Einflüsse manipuliert werden.</w:t>
       </w:r>
     </w:p>
     <w:p>
@@ -6427,20 +7049,18 @@
       <w:pPr>
         <w:pStyle w:val="berschrift1"/>
         <w:rPr>
-          <w:lang w:val="it-IT"/>
+          <w:lang w:val="de-DE"/>
         </w:rPr>
       </w:pPr>
-      <w:bookmarkStart w:id="17" w:name="_Toc187610967"/>
-      <w:proofErr w:type="spellStart"/>
+      <w:bookmarkStart w:id="17" w:name="_Toc187692739"/>
       <w:r>
         <w:rPr>
-          <w:lang w:val="it-IT"/>
+          <w:lang w:val="de-DE"/>
         </w:rPr>
         <w:lastRenderedPageBreak/>
         <w:t>Quellen</w:t>
       </w:r>
       <w:bookmarkEnd w:id="17"/>
-      <w:proofErr w:type="spellEnd"/>
     </w:p>
     <w:p>
       <w:pPr>
@@ -6465,39 +7085,23 @@
       <w:pPr>
         <w:jc w:val="left"/>
         <w:rPr>
-          <w:lang w:val="it-IT"/>
+          <w:lang w:val="de-DE"/>
         </w:rPr>
       </w:pPr>
       <w:r>
         <w:rPr>
-          <w:lang w:val="it-IT"/>
+          <w:lang w:val="de-DE"/>
         </w:rPr>
         <w:t xml:space="preserve">[1] </w:t>
       </w:r>
-      <w:hyperlink r:id="rId19" w:anchor=":~:text=Das%20erste%20EKG%20wurde%201882%20vom%20Physiologen%20Waller,und%20anderen%20f%C3%BCr%20die%20klinische%20Anwendung%20weiter%20entwickelt">
+      <w:hyperlink r:id="rId20" w:anchor=":~:text=Das%20erste%20EKG%20wurde%201882%20vom%20Physiologen%20Waller,und%20anderen%20f%C3%BCr%20die%20klinische%20Anwendung%20weiter%20entwickelt">
         <w:r>
           <w:rPr>
             <w:color w:val="1155CC"/>
             <w:u w:val="single"/>
-            <w:lang w:val="it-IT"/>
+            <w:lang w:val="de-DE"/>
           </w:rPr>
-          <w:t>https://flexikon.do</w:t>
-        </w:r>
-        <w:r>
-          <w:rPr>
-            <w:color w:val="1155CC"/>
-            <w:u w:val="single"/>
-            <w:lang w:val="it-IT"/>
-          </w:rPr>
-          <w:t>c</w:t>
-        </w:r>
-        <w:r>
-          <w:rPr>
-            <w:color w:val="1155CC"/>
-            <w:u w:val="single"/>
-            <w:lang w:val="it-IT"/>
-          </w:rPr>
-          <w:t>check.com/de/Elektrokardiogramm#:~:text=Das%20erste%20EKG%20wurde%201882%20vom%20Physiologen%20Waller,und%20anderen%20für%20die%20klinische%20Anwendung%20weiter%20entwickelt</w:t>
+          <w:t>https://flexikon.doccheck.com/de/Elektrokardiogramm#:~:text=Das%20erste%20EKG%20wurde%201882%20vom%20Physiologen%20Waller,und%20anderen%20für%20die%20klinische%20Anwendung%20weiter%20entwickelt</w:t>
         </w:r>
       </w:hyperlink>
     </w:p>
@@ -6505,39 +7109,23 @@
       <w:pPr>
         <w:jc w:val="left"/>
         <w:rPr>
-          <w:lang w:val="it-IT"/>
+          <w:lang w:val="de-DE"/>
         </w:rPr>
       </w:pPr>
       <w:r>
         <w:rPr>
-          <w:lang w:val="it-IT"/>
+          <w:lang w:val="de-DE"/>
         </w:rPr>
         <w:t xml:space="preserve">[2] </w:t>
       </w:r>
-      <w:hyperlink r:id="rId20">
+      <w:hyperlink r:id="rId21">
         <w:r>
           <w:rPr>
             <w:color w:val="1155CC"/>
             <w:u w:val="single"/>
-            <w:lang w:val="it-IT"/>
+            <w:lang w:val="de-DE"/>
           </w:rPr>
-          <w:t>https://ekgecho.de/th</w:t>
-        </w:r>
-        <w:r>
-          <w:rPr>
-            <w:color w:val="1155CC"/>
-            <w:u w:val="single"/>
-            <w:lang w:val="it-IT"/>
-          </w:rPr>
-          <w:t>e</w:t>
-        </w:r>
-        <w:r>
-          <w:rPr>
-            <w:color w:val="1155CC"/>
-            <w:u w:val="single"/>
-            <w:lang w:val="it-IT"/>
-          </w:rPr>
-          <w:t>ma/kardiale-elektrophysiologie-aktionspotential-automatizitaet-und-vektoren/</w:t>
+          <w:t>https://ekgecho.de/thema/kardiale-elektrophysiologie-aktionspotential-automatizitaet-und-vektoren/</w:t>
         </w:r>
       </w:hyperlink>
     </w:p>
@@ -6545,39 +7133,23 @@
       <w:pPr>
         <w:jc w:val="left"/>
         <w:rPr>
-          <w:lang w:val="it-IT"/>
+          <w:lang w:val="de-DE"/>
         </w:rPr>
       </w:pPr>
       <w:r>
         <w:rPr>
-          <w:lang w:val="it-IT"/>
+          <w:lang w:val="de-DE"/>
         </w:rPr>
         <w:t xml:space="preserve">[3] </w:t>
       </w:r>
-      <w:hyperlink r:id="rId21">
+      <w:hyperlink r:id="rId22">
         <w:r>
           <w:rPr>
             <w:color w:val="1155CC"/>
             <w:u w:val="single"/>
-            <w:lang w:val="it-IT"/>
+            <w:lang w:val="de-DE"/>
           </w:rPr>
-          <w:t>https://ekgecho.de</w:t>
-        </w:r>
-        <w:r>
-          <w:rPr>
-            <w:color w:val="1155CC"/>
-            <w:u w:val="single"/>
-            <w:lang w:val="it-IT"/>
-          </w:rPr>
-          <w:t>/</w:t>
-        </w:r>
-        <w:r>
-          <w:rPr>
-            <w:color w:val="1155CC"/>
-            <w:u w:val="single"/>
-            <w:lang w:val="it-IT"/>
-          </w:rPr>
-          <w:t>thema/klinische-elektrokardiographie-und-ekg-interpretation/</w:t>
+          <w:t>https://ekgecho.de/thema/klinische-elektrokardiographie-und-ekg-interpretation/</w:t>
         </w:r>
       </w:hyperlink>
     </w:p>
@@ -6585,21 +7157,21 @@
       <w:pPr>
         <w:jc w:val="left"/>
         <w:rPr>
-          <w:lang w:val="it-IT"/>
+          <w:lang w:val="de-DE"/>
         </w:rPr>
       </w:pPr>
       <w:r>
         <w:rPr>
-          <w:lang w:val="it-IT"/>
+          <w:lang w:val="de-DE"/>
         </w:rPr>
         <w:t xml:space="preserve">[4] </w:t>
       </w:r>
-      <w:hyperlink r:id="rId22">
+      <w:hyperlink r:id="rId23">
         <w:r>
           <w:rPr>
             <w:color w:val="1155CC"/>
             <w:u w:val="single"/>
-            <w:lang w:val="it-IT"/>
+            <w:lang w:val="de-DE"/>
           </w:rPr>
           <w:t>https://ekgecho.de/thema/das-cabrera-format-des-12-kanal-ekg-und-ableitung-avr-anstelle-von-avr/</w:t>
         </w:r>
@@ -6609,21 +7181,21 @@
       <w:pPr>
         <w:jc w:val="left"/>
         <w:rPr>
-          <w:lang w:val="it-IT"/>
+          <w:lang w:val="de-DE"/>
         </w:rPr>
       </w:pPr>
       <w:r>
         <w:rPr>
-          <w:lang w:val="it-IT"/>
+          <w:lang w:val="de-DE"/>
         </w:rPr>
         <w:t xml:space="preserve">[5] </w:t>
       </w:r>
-      <w:hyperlink r:id="rId23">
+      <w:hyperlink r:id="rId24">
         <w:r>
           <w:rPr>
             <w:color w:val="1155CC"/>
             <w:u w:val="single"/>
-            <w:lang w:val="it-IT"/>
+            <w:lang w:val="de-DE"/>
           </w:rPr>
           <w:t>https://www.fokus-ekg.de/inhalt-von-a-z/ekg-ableitungen/</w:t>
         </w:r>
@@ -6633,21 +7205,21 @@
       <w:pPr>
         <w:jc w:val="left"/>
         <w:rPr>
-          <w:lang w:val="it-IT"/>
+          <w:lang w:val="de-DE"/>
         </w:rPr>
       </w:pPr>
       <w:r>
         <w:rPr>
-          <w:lang w:val="it-IT"/>
+          <w:lang w:val="de-DE"/>
         </w:rPr>
         <w:t xml:space="preserve">[6] </w:t>
       </w:r>
-      <w:hyperlink r:id="rId24">
+      <w:hyperlink r:id="rId25">
         <w:r>
           <w:rPr>
             <w:color w:val="1155CC"/>
             <w:u w:val="single"/>
-            <w:lang w:val="it-IT"/>
+            <w:lang w:val="de-DE"/>
           </w:rPr>
           <w:t>https://www.fokus-ekg.de/inhalt-von-a-z/ekg-ableitungen/einthoven-ableitungen/</w:t>
         </w:r>
@@ -6657,21 +7229,21 @@
       <w:pPr>
         <w:jc w:val="left"/>
         <w:rPr>
-          <w:lang w:val="it-IT"/>
+          <w:lang w:val="de-DE"/>
         </w:rPr>
       </w:pPr>
       <w:r>
         <w:rPr>
-          <w:lang w:val="it-IT"/>
+          <w:lang w:val="de-DE"/>
         </w:rPr>
         <w:t xml:space="preserve">[7] </w:t>
       </w:r>
-      <w:hyperlink r:id="rId25">
+      <w:hyperlink r:id="rId26">
         <w:r>
           <w:rPr>
             <w:color w:val="1155CC"/>
             <w:u w:val="single"/>
-            <w:lang w:val="it-IT"/>
+            <w:lang w:val="de-DE"/>
           </w:rPr>
           <w:t>https://www.fokus-ekg.de/inhalt-von-a-z/ekg-ableitungen/goldberger-ableitungen/</w:t>
         </w:r>
@@ -6681,21 +7253,21 @@
       <w:pPr>
         <w:jc w:val="left"/>
         <w:rPr>
-          <w:lang w:val="it-IT"/>
+          <w:lang w:val="de-DE"/>
         </w:rPr>
       </w:pPr>
       <w:r>
         <w:rPr>
-          <w:lang w:val="it-IT"/>
+          <w:lang w:val="de-DE"/>
         </w:rPr>
         <w:t xml:space="preserve">[8] </w:t>
       </w:r>
-      <w:hyperlink r:id="rId26">
+      <w:hyperlink r:id="rId27">
         <w:r>
           <w:rPr>
             <w:color w:val="1155CC"/>
             <w:u w:val="single"/>
-            <w:lang w:val="it-IT"/>
+            <w:lang w:val="de-DE"/>
           </w:rPr>
           <w:t>https://ekgecho.de/thema/normale-ekg-p-welle-qrs-komplex-st-strecke-t-welle/</w:t>
         </w:r>
@@ -6705,39 +7277,23 @@
       <w:pPr>
         <w:jc w:val="left"/>
         <w:rPr>
-          <w:lang w:val="it-IT"/>
+          <w:lang w:val="de-DE"/>
         </w:rPr>
       </w:pPr>
       <w:r>
         <w:rPr>
-          <w:lang w:val="it-IT"/>
+          <w:lang w:val="de-DE"/>
         </w:rPr>
         <w:t xml:space="preserve">[9] </w:t>
       </w:r>
-      <w:hyperlink r:id="rId27">
+      <w:hyperlink r:id="rId28">
         <w:r>
           <w:rPr>
             <w:color w:val="1155CC"/>
             <w:u w:val="single"/>
-            <w:lang w:val="it-IT"/>
+            <w:lang w:val="de-DE"/>
           </w:rPr>
-          <w:t>https://www.elektroniktutor.de/ana</w:t>
-        </w:r>
-        <w:r>
-          <w:rPr>
-            <w:color w:val="1155CC"/>
-            <w:u w:val="single"/>
-            <w:lang w:val="it-IT"/>
-          </w:rPr>
-          <w:t>l</w:t>
-        </w:r>
-        <w:r>
-          <w:rPr>
-            <w:color w:val="1155CC"/>
-            <w:u w:val="single"/>
-            <w:lang w:val="it-IT"/>
-          </w:rPr>
-          <w:t>ogverstaerker/instrum.html</w:t>
+          <w:t>https://www.elektroniktutor.de/analogverstaerker/instrum.html</w:t>
         </w:r>
       </w:hyperlink>
     </w:p>
@@ -6745,39 +7301,23 @@
       <w:pPr>
         <w:jc w:val="left"/>
         <w:rPr>
-          <w:lang w:val="it-IT"/>
+          <w:lang w:val="de-DE"/>
         </w:rPr>
       </w:pPr>
       <w:r>
         <w:rPr>
-          <w:lang w:val="it-IT"/>
+          <w:lang w:val="de-DE"/>
         </w:rPr>
         <w:t xml:space="preserve">[10] </w:t>
       </w:r>
-      <w:hyperlink r:id="rId28">
+      <w:hyperlink r:id="rId29">
         <w:r>
           <w:rPr>
             <w:color w:val="1155CC"/>
             <w:u w:val="single"/>
-            <w:lang w:val="it-IT"/>
+            <w:lang w:val="de-DE"/>
           </w:rPr>
-          <w:t>https://www.fr</w:t>
-        </w:r>
-        <w:r>
-          <w:rPr>
-            <w:color w:val="1155CC"/>
-            <w:u w:val="single"/>
-            <w:lang w:val="it-IT"/>
-          </w:rPr>
-          <w:t>u</w:t>
-        </w:r>
-        <w:r>
-          <w:rPr>
-            <w:color w:val="1155CC"/>
-            <w:u w:val="single"/>
-            <w:lang w:val="it-IT"/>
-          </w:rPr>
-          <w:t>stfrei-lernen.de/elektrotechnik/nicht-invertierender-verstaerker-operationsverstaerker.html</w:t>
+          <w:t>https://www.frustfrei-lernen.de/elektrotechnik/nicht-invertierender-verstaerker-operationsverstaerker.html</w:t>
         </w:r>
       </w:hyperlink>
     </w:p>
@@ -6785,21 +7325,21 @@
       <w:pPr>
         <w:jc w:val="left"/>
         <w:rPr>
-          <w:lang w:val="it-IT"/>
+          <w:lang w:val="de-DE"/>
         </w:rPr>
       </w:pPr>
       <w:r>
         <w:rPr>
-          <w:lang w:val="it-IT"/>
+          <w:lang w:val="de-DE"/>
         </w:rPr>
         <w:t xml:space="preserve">[11] </w:t>
       </w:r>
-      <w:hyperlink r:id="rId29">
+      <w:hyperlink r:id="rId30">
         <w:r>
           <w:rPr>
             <w:color w:val="1155CC"/>
             <w:u w:val="single"/>
-            <w:lang w:val="it-IT"/>
+            <w:lang w:val="de-DE"/>
           </w:rPr>
           <w:t>https://www.electronics-tutorials.ws/de/filtern/butterworth-filter-design.html</w:t>
         </w:r>
@@ -6809,21 +7349,21 @@
       <w:pPr>
         <w:jc w:val="left"/>
         <w:rPr>
-          <w:lang w:val="it-IT"/>
+          <w:lang w:val="de-DE"/>
         </w:rPr>
       </w:pPr>
       <w:r>
         <w:rPr>
-          <w:lang w:val="it-IT"/>
+          <w:lang w:val="de-DE"/>
         </w:rPr>
         <w:t xml:space="preserve">[12] </w:t>
       </w:r>
-      <w:hyperlink r:id="rId30">
+      <w:hyperlink r:id="rId31">
         <w:r>
           <w:rPr>
             <w:color w:val="1155CC"/>
             <w:u w:val="single"/>
-            <w:lang w:val="it-IT"/>
+            <w:lang w:val="de-DE"/>
           </w:rPr>
           <w:t>https://tools.analog.com/en/filterwizard/</w:t>
         </w:r>
@@ -6844,7 +7384,7 @@
       <w:r>
         <w:t xml:space="preserve">[14] </w:t>
       </w:r>
-      <w:hyperlink r:id="rId31">
+      <w:hyperlink r:id="rId32">
         <w:r>
           <w:rPr>
             <w:color w:val="1155CC"/>
@@ -6861,7 +7401,7 @@
       <w:r>
         <w:t xml:space="preserve">[15] </w:t>
       </w:r>
-      <w:hyperlink r:id="rId32">
+      <w:hyperlink r:id="rId33">
         <w:r>
           <w:rPr>
             <w:color w:val="1155CC"/>
@@ -6881,7 +7421,7 @@
       <w:r>
         <w:t xml:space="preserve">[16] </w:t>
       </w:r>
-      <w:hyperlink r:id="rId33">
+      <w:hyperlink r:id="rId34">
         <w:r>
           <w:rPr>
             <w:color w:val="1155CC"/>
@@ -6898,7 +7438,7 @@
       <w:r>
         <w:t xml:space="preserve">[17] </w:t>
       </w:r>
-      <w:hyperlink r:id="rId34">
+      <w:hyperlink r:id="rId35">
         <w:r>
           <w:rPr>
             <w:color w:val="1155CC"/>
@@ -6909,7 +7449,7 @@
       </w:hyperlink>
     </w:p>
     <w:sectPr>
-      <w:footerReference w:type="default" r:id="rId35"/>
+      <w:footerReference w:type="default" r:id="rId36"/>
       <w:pgSz w:w="11909" w:h="16834"/>
       <w:pgMar w:top="1440" w:right="1440" w:bottom="1440" w:left="1440" w:header="720" w:footer="720" w:gutter="0"/>
       <w:pgNumType w:start="1"/>
@@ -7082,6 +7622,198 @@
     </w:p>
   </w:footnote>
 </w:footnotes>
+</file>
+
+<file path=word/numbering.xml><?xml version="1.0" encoding="utf-8"?>
+<w:numbering xmlns:wpc="http://schemas.microsoft.com/office/word/2010/wordprocessingCanvas" xmlns:cx="http://schemas.microsoft.com/office/drawing/2014/chartex" xmlns:cx1="http://schemas.microsoft.com/office/drawing/2015/9/8/chartex" xmlns:cx2="http://schemas.microsoft.com/office/drawing/2015/10/21/chartex" xmlns:cx3="http://schemas.microsoft.com/office/drawing/2016/5/9/chartex" xmlns:cx4="http://schemas.microsoft.com/office/drawing/2016/5/10/chartex" xmlns:cx5="http://schemas.microsoft.com/office/drawing/2016/5/11/chartex" xmlns:cx6="http://schemas.microsoft.com/office/drawing/2016/5/12/chartex" xmlns:cx7="http://schemas.microsoft.com/office/drawing/2016/5/13/chartex" xmlns:cx8="http://schemas.microsoft.com/office/drawing/2016/5/14/chartex" xmlns:mc="http://schemas.openxmlformats.org/markup-compatibility/2006" xmlns:aink="http://schemas.microsoft.com/office/drawing/2016/ink" xmlns:am3d="http://schemas.microsoft.com/office/drawing/2017/model3d" xmlns:o="urn:schemas-microsoft-com:office:office" xmlns:oel="http://schemas.microsoft.com/office/2019/extlst" xmlns:r="http://schemas.openxmlformats.org/officeDocument/2006/relationships" xmlns:m="http://schemas.openxmlformats.org/officeDocument/2006/math" xmlns:v="urn:schemas-microsoft-com:vml" xmlns:wp14="http://schemas.microsoft.com/office/word/2010/wordprocessingDrawing" xmlns:wp="http://schemas.openxmlformats.org/drawingml/2006/wordprocessingDrawing" xmlns:w10="urn:schemas-microsoft-com:office:word" xmlns:w="http://schemas.openxmlformats.org/wordprocessingml/2006/main" xmlns:w14="http://schemas.microsoft.com/office/word/2010/wordml" xmlns:w15="http://schemas.microsoft.com/office/word/2012/wordml" xmlns:w16cex="http://schemas.microsoft.com/office/word/2018/wordml/cex" xmlns:w16cid="http://schemas.microsoft.com/office/word/2016/wordml/cid" xmlns:w16="http://schemas.microsoft.com/office/word/2018/wordml" xmlns:w16du="http://schemas.microsoft.com/office/word/2023/wordml/word16du" xmlns:w16sdtdh="http://schemas.microsoft.com/office/word/2020/wordml/sdtdatahash" xmlns:w16se="http://schemas.microsoft.com/office/word/2015/wordml/symex" xmlns:wpg="http://schemas.microsoft.com/office/word/2010/wordprocessingGroup" xmlns:wpi="http://schemas.microsoft.com/office/word/2010/wordprocessingInk" xmlns:wne="http://schemas.microsoft.com/office/word/2006/wordml" xmlns:wps="http://schemas.microsoft.com/office/word/2010/wordprocessingShape" mc:Ignorable="w14 w15 w16se w16cid w16 w16cex w16sdtdh w16du wp14">
+  <w:abstractNum w:abstractNumId="0" w15:restartNumberingAfterBreak="0">
+    <w:nsid w:val="106776C7"/>
+    <w:multiLevelType w:val="multilevel"/>
+    <w:tmpl w:val="04070025"/>
+    <w:lvl w:ilvl="0">
+      <w:start w:val="1"/>
+      <w:numFmt w:val="decimal"/>
+      <w:pStyle w:val="berschrift1"/>
+      <w:lvlText w:val="%1"/>
+      <w:lvlJc w:val="left"/>
+      <w:pPr>
+        <w:ind w:left="432" w:hanging="432"/>
+      </w:pPr>
+    </w:lvl>
+    <w:lvl w:ilvl="1">
+      <w:start w:val="1"/>
+      <w:numFmt w:val="decimal"/>
+      <w:pStyle w:val="berschrift2"/>
+      <w:lvlText w:val="%1.%2"/>
+      <w:lvlJc w:val="left"/>
+      <w:pPr>
+        <w:ind w:left="576" w:hanging="576"/>
+      </w:pPr>
+    </w:lvl>
+    <w:lvl w:ilvl="2">
+      <w:start w:val="1"/>
+      <w:numFmt w:val="decimal"/>
+      <w:pStyle w:val="berschrift3"/>
+      <w:lvlText w:val="%1.%2.%3"/>
+      <w:lvlJc w:val="left"/>
+      <w:pPr>
+        <w:ind w:left="720" w:hanging="720"/>
+      </w:pPr>
+    </w:lvl>
+    <w:lvl w:ilvl="3">
+      <w:start w:val="1"/>
+      <w:numFmt w:val="decimal"/>
+      <w:pStyle w:val="berschrift4"/>
+      <w:lvlText w:val="%1.%2.%3.%4"/>
+      <w:lvlJc w:val="left"/>
+      <w:pPr>
+        <w:ind w:left="864" w:hanging="864"/>
+      </w:pPr>
+    </w:lvl>
+    <w:lvl w:ilvl="4">
+      <w:start w:val="1"/>
+      <w:numFmt w:val="decimal"/>
+      <w:pStyle w:val="berschrift5"/>
+      <w:lvlText w:val="%1.%2.%3.%4.%5"/>
+      <w:lvlJc w:val="left"/>
+      <w:pPr>
+        <w:ind w:left="1008" w:hanging="1008"/>
+      </w:pPr>
+    </w:lvl>
+    <w:lvl w:ilvl="5">
+      <w:start w:val="1"/>
+      <w:numFmt w:val="decimal"/>
+      <w:pStyle w:val="berschrift6"/>
+      <w:lvlText w:val="%1.%2.%3.%4.%5.%6"/>
+      <w:lvlJc w:val="left"/>
+      <w:pPr>
+        <w:ind w:left="1152" w:hanging="1152"/>
+      </w:pPr>
+    </w:lvl>
+    <w:lvl w:ilvl="6">
+      <w:start w:val="1"/>
+      <w:numFmt w:val="decimal"/>
+      <w:pStyle w:val="berschrift7"/>
+      <w:lvlText w:val="%1.%2.%3.%4.%5.%6.%7"/>
+      <w:lvlJc w:val="left"/>
+      <w:pPr>
+        <w:ind w:left="1296" w:hanging="1296"/>
+      </w:pPr>
+    </w:lvl>
+    <w:lvl w:ilvl="7">
+      <w:start w:val="1"/>
+      <w:numFmt w:val="decimal"/>
+      <w:pStyle w:val="berschrift8"/>
+      <w:lvlText w:val="%1.%2.%3.%4.%5.%6.%7.%8"/>
+      <w:lvlJc w:val="left"/>
+      <w:pPr>
+        <w:ind w:left="1440" w:hanging="1440"/>
+      </w:pPr>
+    </w:lvl>
+    <w:lvl w:ilvl="8">
+      <w:start w:val="1"/>
+      <w:numFmt w:val="decimal"/>
+      <w:pStyle w:val="berschrift9"/>
+      <w:lvlText w:val="%1.%2.%3.%4.%5.%6.%7.%8.%9"/>
+      <w:lvlJc w:val="left"/>
+      <w:pPr>
+        <w:ind w:left="1584" w:hanging="1584"/>
+      </w:pPr>
+    </w:lvl>
+  </w:abstractNum>
+  <w:abstractNum w:abstractNumId="1" w15:restartNumberingAfterBreak="0">
+    <w:nsid w:val="410C2F55"/>
+    <w:multiLevelType w:val="multilevel"/>
+    <w:tmpl w:val="0407001F"/>
+    <w:lvl w:ilvl="0">
+      <w:start w:val="1"/>
+      <w:numFmt w:val="decimal"/>
+      <w:lvlText w:val="%1."/>
+      <w:lvlJc w:val="left"/>
+      <w:pPr>
+        <w:ind w:left="360" w:hanging="360"/>
+      </w:pPr>
+    </w:lvl>
+    <w:lvl w:ilvl="1">
+      <w:start w:val="1"/>
+      <w:numFmt w:val="decimal"/>
+      <w:lvlText w:val="%1.%2."/>
+      <w:lvlJc w:val="left"/>
+      <w:pPr>
+        <w:ind w:left="792" w:hanging="432"/>
+      </w:pPr>
+    </w:lvl>
+    <w:lvl w:ilvl="2">
+      <w:start w:val="1"/>
+      <w:numFmt w:val="decimal"/>
+      <w:lvlText w:val="%1.%2.%3."/>
+      <w:lvlJc w:val="left"/>
+      <w:pPr>
+        <w:ind w:left="1224" w:hanging="504"/>
+      </w:pPr>
+    </w:lvl>
+    <w:lvl w:ilvl="3">
+      <w:start w:val="1"/>
+      <w:numFmt w:val="decimal"/>
+      <w:lvlText w:val="%1.%2.%3.%4."/>
+      <w:lvlJc w:val="left"/>
+      <w:pPr>
+        <w:ind w:left="1728" w:hanging="648"/>
+      </w:pPr>
+    </w:lvl>
+    <w:lvl w:ilvl="4">
+      <w:start w:val="1"/>
+      <w:numFmt w:val="decimal"/>
+      <w:lvlText w:val="%1.%2.%3.%4.%5."/>
+      <w:lvlJc w:val="left"/>
+      <w:pPr>
+        <w:ind w:left="2232" w:hanging="792"/>
+      </w:pPr>
+    </w:lvl>
+    <w:lvl w:ilvl="5">
+      <w:start w:val="1"/>
+      <w:numFmt w:val="decimal"/>
+      <w:lvlText w:val="%1.%2.%3.%4.%5.%6."/>
+      <w:lvlJc w:val="left"/>
+      <w:pPr>
+        <w:ind w:left="2736" w:hanging="936"/>
+      </w:pPr>
+    </w:lvl>
+    <w:lvl w:ilvl="6">
+      <w:start w:val="1"/>
+      <w:numFmt w:val="decimal"/>
+      <w:lvlText w:val="%1.%2.%3.%4.%5.%6.%7."/>
+      <w:lvlJc w:val="left"/>
+      <w:pPr>
+        <w:ind w:left="3240" w:hanging="1080"/>
+      </w:pPr>
+    </w:lvl>
+    <w:lvl w:ilvl="7">
+      <w:start w:val="1"/>
+      <w:numFmt w:val="decimal"/>
+      <w:lvlText w:val="%1.%2.%3.%4.%5.%6.%7.%8."/>
+      <w:lvlJc w:val="left"/>
+      <w:pPr>
+        <w:ind w:left="3744" w:hanging="1224"/>
+      </w:pPr>
+    </w:lvl>
+    <w:lvl w:ilvl="8">
+      <w:start w:val="1"/>
+      <w:numFmt w:val="decimal"/>
+      <w:lvlText w:val="%1.%2.%3.%4.%5.%6.%7.%8.%9."/>
+      <w:lvlJc w:val="left"/>
+      <w:pPr>
+        <w:ind w:left="4320" w:hanging="1440"/>
+      </w:pPr>
+    </w:lvl>
+  </w:abstractNum>
+  <w:num w:numId="1" w16cid:durableId="466359708">
+    <w:abstractNumId w:val="1"/>
+  </w:num>
+  <w:num w:numId="2" w16cid:durableId="393358565">
+    <w:abstractNumId w:val="0"/>
+  </w:num>
+</w:numbering>
 </file>
 
 <file path=word/styles.xml><?xml version="1.0" encoding="utf-8"?>
@@ -7494,6 +8226,9 @@
     <w:pPr>
       <w:keepNext/>
       <w:keepLines/>
+      <w:numPr>
+        <w:numId w:val="2"/>
+      </w:numPr>
       <w:spacing w:before="400" w:after="120"/>
       <w:outlineLvl w:val="0"/>
     </w:pPr>
@@ -7512,6 +8247,10 @@
     <w:pPr>
       <w:keepNext/>
       <w:keepLines/>
+      <w:numPr>
+        <w:ilvl w:val="1"/>
+        <w:numId w:val="2"/>
+      </w:numPr>
       <w:spacing w:before="360" w:after="120"/>
       <w:outlineLvl w:val="1"/>
     </w:pPr>
@@ -7530,6 +8269,10 @@
     <w:pPr>
       <w:keepNext/>
       <w:keepLines/>
+      <w:numPr>
+        <w:ilvl w:val="2"/>
+        <w:numId w:val="2"/>
+      </w:numPr>
       <w:spacing w:before="320" w:after="80"/>
       <w:outlineLvl w:val="2"/>
     </w:pPr>
@@ -7549,6 +8292,10 @@
     <w:pPr>
       <w:keepNext/>
       <w:keepLines/>
+      <w:numPr>
+        <w:ilvl w:val="3"/>
+        <w:numId w:val="2"/>
+      </w:numPr>
       <w:spacing w:before="280" w:after="80"/>
       <w:outlineLvl w:val="3"/>
     </w:pPr>
@@ -7568,6 +8315,10 @@
     <w:pPr>
       <w:keepNext/>
       <w:keepLines/>
+      <w:numPr>
+        <w:ilvl w:val="4"/>
+        <w:numId w:val="2"/>
+      </w:numPr>
       <w:spacing w:before="240" w:after="80"/>
       <w:outlineLvl w:val="4"/>
     </w:pPr>
@@ -7585,12 +8336,99 @@
     <w:pPr>
       <w:keepNext/>
       <w:keepLines/>
+      <w:numPr>
+        <w:ilvl w:val="5"/>
+        <w:numId w:val="2"/>
+      </w:numPr>
       <w:spacing w:before="400" w:after="120"/>
       <w:outlineLvl w:val="5"/>
     </w:pPr>
     <w:rPr>
       <w:sz w:val="40"/>
       <w:szCs w:val="40"/>
+    </w:rPr>
+  </w:style>
+  <w:style w:type="paragraph" w:styleId="berschrift7">
+    <w:name w:val="heading 7"/>
+    <w:basedOn w:val="Standard"/>
+    <w:next w:val="Standard"/>
+    <w:link w:val="berschrift7Zchn"/>
+    <w:uiPriority w:val="9"/>
+    <w:semiHidden/>
+    <w:unhideWhenUsed/>
+    <w:qFormat/>
+    <w:rsid w:val="002B27D4"/>
+    <w:pPr>
+      <w:keepNext/>
+      <w:keepLines/>
+      <w:numPr>
+        <w:ilvl w:val="6"/>
+        <w:numId w:val="2"/>
+      </w:numPr>
+      <w:spacing w:before="40"/>
+      <w:outlineLvl w:val="6"/>
+    </w:pPr>
+    <w:rPr>
+      <w:rFonts w:asciiTheme="majorHAnsi" w:eastAsiaTheme="majorEastAsia" w:hAnsiTheme="majorHAnsi" w:cstheme="majorBidi"/>
+      <w:i/>
+      <w:iCs/>
+      <w:color w:val="243F60" w:themeColor="accent1" w:themeShade="7F"/>
+    </w:rPr>
+  </w:style>
+  <w:style w:type="paragraph" w:styleId="berschrift8">
+    <w:name w:val="heading 8"/>
+    <w:basedOn w:val="Standard"/>
+    <w:next w:val="Standard"/>
+    <w:link w:val="berschrift8Zchn"/>
+    <w:uiPriority w:val="9"/>
+    <w:semiHidden/>
+    <w:unhideWhenUsed/>
+    <w:qFormat/>
+    <w:rsid w:val="002B27D4"/>
+    <w:pPr>
+      <w:keepNext/>
+      <w:keepLines/>
+      <w:numPr>
+        <w:ilvl w:val="7"/>
+        <w:numId w:val="2"/>
+      </w:numPr>
+      <w:spacing w:before="40"/>
+      <w:outlineLvl w:val="7"/>
+    </w:pPr>
+    <w:rPr>
+      <w:rFonts w:asciiTheme="majorHAnsi" w:eastAsiaTheme="majorEastAsia" w:hAnsiTheme="majorHAnsi" w:cstheme="majorBidi"/>
+      <w:color w:val="272727" w:themeColor="text1" w:themeTint="D8"/>
+      <w:sz w:val="21"/>
+      <w:szCs w:val="21"/>
+    </w:rPr>
+  </w:style>
+  <w:style w:type="paragraph" w:styleId="berschrift9">
+    <w:name w:val="heading 9"/>
+    <w:basedOn w:val="Standard"/>
+    <w:next w:val="Standard"/>
+    <w:link w:val="berschrift9Zchn"/>
+    <w:uiPriority w:val="9"/>
+    <w:semiHidden/>
+    <w:unhideWhenUsed/>
+    <w:qFormat/>
+    <w:rsid w:val="002B27D4"/>
+    <w:pPr>
+      <w:keepNext/>
+      <w:keepLines/>
+      <w:numPr>
+        <w:ilvl w:val="8"/>
+        <w:numId w:val="2"/>
+      </w:numPr>
+      <w:spacing w:before="40"/>
+      <w:outlineLvl w:val="8"/>
+    </w:pPr>
+    <w:rPr>
+      <w:rFonts w:asciiTheme="majorHAnsi" w:eastAsiaTheme="majorEastAsia" w:hAnsiTheme="majorHAnsi" w:cstheme="majorBidi"/>
+      <w:i/>
+      <w:iCs/>
+      <w:color w:val="272727" w:themeColor="text1" w:themeTint="D8"/>
+      <w:sz w:val="21"/>
+      <w:szCs w:val="21"/>
     </w:rPr>
   </w:style>
   <w:style w:type="character" w:default="1" w:styleId="Absatz-Standardschriftart">
@@ -7860,6 +8698,50 @@
     <w:link w:val="Fuzeile"/>
     <w:uiPriority w:val="99"/>
     <w:rsid w:val="00BE22A1"/>
+  </w:style>
+  <w:style w:type="character" w:customStyle="1" w:styleId="berschrift7Zchn">
+    <w:name w:val="Überschrift 7 Zchn"/>
+    <w:basedOn w:val="Absatz-Standardschriftart"/>
+    <w:link w:val="berschrift7"/>
+    <w:uiPriority w:val="9"/>
+    <w:semiHidden/>
+    <w:rsid w:val="002B27D4"/>
+    <w:rPr>
+      <w:rFonts w:asciiTheme="majorHAnsi" w:eastAsiaTheme="majorEastAsia" w:hAnsiTheme="majorHAnsi" w:cstheme="majorBidi"/>
+      <w:i/>
+      <w:iCs/>
+      <w:color w:val="243F60" w:themeColor="accent1" w:themeShade="7F"/>
+    </w:rPr>
+  </w:style>
+  <w:style w:type="character" w:customStyle="1" w:styleId="berschrift8Zchn">
+    <w:name w:val="Überschrift 8 Zchn"/>
+    <w:basedOn w:val="Absatz-Standardschriftart"/>
+    <w:link w:val="berschrift8"/>
+    <w:uiPriority w:val="9"/>
+    <w:semiHidden/>
+    <w:rsid w:val="002B27D4"/>
+    <w:rPr>
+      <w:rFonts w:asciiTheme="majorHAnsi" w:eastAsiaTheme="majorEastAsia" w:hAnsiTheme="majorHAnsi" w:cstheme="majorBidi"/>
+      <w:color w:val="272727" w:themeColor="text1" w:themeTint="D8"/>
+      <w:sz w:val="21"/>
+      <w:szCs w:val="21"/>
+    </w:rPr>
+  </w:style>
+  <w:style w:type="character" w:customStyle="1" w:styleId="berschrift9Zchn">
+    <w:name w:val="Überschrift 9 Zchn"/>
+    <w:basedOn w:val="Absatz-Standardschriftart"/>
+    <w:link w:val="berschrift9"/>
+    <w:uiPriority w:val="9"/>
+    <w:semiHidden/>
+    <w:rsid w:val="002B27D4"/>
+    <w:rPr>
+      <w:rFonts w:asciiTheme="majorHAnsi" w:eastAsiaTheme="majorEastAsia" w:hAnsiTheme="majorHAnsi" w:cstheme="majorBidi"/>
+      <w:i/>
+      <w:iCs/>
+      <w:color w:val="272727" w:themeColor="text1" w:themeTint="D8"/>
+      <w:sz w:val="21"/>
+      <w:szCs w:val="21"/>
+    </w:rPr>
   </w:style>
 </w:styles>
 </file>

</xml_diff>